<commit_message>
update some code, add to docx
</commit_message>
<xml_diff>
--- a/First project.docx
+++ b/First project.docx
@@ -51,156 +51,6 @@
           <w:szCs w:val="24"/>
         </w:rPr>
         <w:t>Choose a dataset from the UC Irvine Machine Learning Repository (https://archive.ics.uci.edu/ml/index.php) with at least 5000 instances and 20 attributes for classification or regression. Compare how the different approaches seen in class perform on this dataset to predict accurately the classes or the values of the unlabeled data. You should determine what are the best hyper-parameters for each approach you are using. You could use any Python libraries.</w:t>
-      </w:r>
-    </w:p>
-    <w:p>
-      <w:pPr>
-        <w:rPr>
-          <w:rFonts w:ascii="Times New Roman" w:hAnsi="Times New Roman" w:cs="Times New Roman"/>
-          <w:sz w:val="24"/>
-          <w:szCs w:val="24"/>
-        </w:rPr>
-      </w:pPr>
-    </w:p>
-    <w:p>
-      <w:pPr>
-        <w:rPr>
-          <w:rFonts w:ascii="Times New Roman" w:hAnsi="Times New Roman" w:cs="Times New Roman"/>
-          <w:sz w:val="24"/>
-          <w:szCs w:val="24"/>
-        </w:rPr>
-      </w:pPr>
-      <w:r>
-        <w:rPr>
-          <w:rFonts w:ascii="Times New Roman" w:hAnsi="Times New Roman" w:cs="Times New Roman"/>
-          <w:sz w:val="24"/>
-          <w:szCs w:val="24"/>
-        </w:rPr>
-        <w:t xml:space="preserve">Pages:  </w:t>
-      </w:r>
-      <w:r>
-        <w:rPr>
-          <w:rFonts w:ascii="Times New Roman" w:hAnsi="Times New Roman" w:cs="Times New Roman"/>
-          <w:sz w:val="24"/>
-          <w:szCs w:val="24"/>
-        </w:rPr>
-        <w:t>5</w:t>
-      </w:r>
-      <w:r>
-        <w:rPr>
-          <w:rFonts w:ascii="Times New Roman" w:hAnsi="Times New Roman" w:cs="Times New Roman"/>
-          <w:sz w:val="24"/>
-          <w:szCs w:val="24"/>
-        </w:rPr>
-        <w:t xml:space="preserve"> - 8 </w:t>
-      </w:r>
-      <w:r>
-        <w:rPr>
-          <w:rFonts w:ascii="Times New Roman" w:hAnsi="Times New Roman" w:cs="Times New Roman"/>
-          <w:sz w:val="24"/>
-          <w:szCs w:val="24"/>
-        </w:rPr>
-        <w:t>pages</w:t>
-      </w:r>
-    </w:p>
-    <w:p>
-      <w:pPr>
-        <w:rPr>
-          <w:rFonts w:ascii="Times New Roman" w:hAnsi="Times New Roman" w:cs="Times New Roman"/>
-          <w:sz w:val="24"/>
-          <w:szCs w:val="24"/>
-        </w:rPr>
-      </w:pPr>
-      <w:r>
-        <w:rPr>
-          <w:rFonts w:ascii="Times New Roman" w:hAnsi="Times New Roman" w:cs="Times New Roman"/>
-          <w:sz w:val="24"/>
-          <w:szCs w:val="24"/>
-        </w:rPr>
-        <w:t xml:space="preserve">- </w:t>
-      </w:r>
-      <w:r>
-        <w:rPr>
-          <w:rFonts w:ascii="Times New Roman" w:hAnsi="Times New Roman" w:cs="Times New Roman"/>
-          <w:sz w:val="24"/>
-          <w:szCs w:val="24"/>
-        </w:rPr>
-        <w:t>include a presentation of the research questions</w:t>
-      </w:r>
-    </w:p>
-    <w:p>
-      <w:pPr>
-        <w:rPr>
-          <w:rFonts w:ascii="Times New Roman" w:hAnsi="Times New Roman" w:cs="Times New Roman"/>
-          <w:sz w:val="24"/>
-          <w:szCs w:val="24"/>
-        </w:rPr>
-      </w:pPr>
-      <w:r>
-        <w:rPr>
-          <w:rFonts w:ascii="Times New Roman" w:hAnsi="Times New Roman" w:cs="Times New Roman"/>
-          <w:sz w:val="24"/>
-          <w:szCs w:val="24"/>
-        </w:rPr>
-        <w:t xml:space="preserve">- </w:t>
-      </w:r>
-      <w:r>
-        <w:rPr>
-          <w:rFonts w:ascii="Times New Roman" w:hAnsi="Times New Roman" w:cs="Times New Roman"/>
-          <w:sz w:val="24"/>
-          <w:szCs w:val="24"/>
-        </w:rPr>
-        <w:t>the chosen methods to tackle them</w:t>
-      </w:r>
-    </w:p>
-    <w:p>
-      <w:pPr>
-        <w:rPr>
-          <w:rFonts w:ascii="Times New Roman" w:hAnsi="Times New Roman" w:cs="Times New Roman"/>
-          <w:sz w:val="24"/>
-          <w:szCs w:val="24"/>
-        </w:rPr>
-      </w:pPr>
-      <w:r>
-        <w:rPr>
-          <w:rFonts w:ascii="Times New Roman" w:hAnsi="Times New Roman" w:cs="Times New Roman"/>
-          <w:sz w:val="24"/>
-          <w:szCs w:val="24"/>
-        </w:rPr>
-        <w:t xml:space="preserve">- </w:t>
-      </w:r>
-      <w:r>
-        <w:rPr>
-          <w:rFonts w:ascii="Times New Roman" w:hAnsi="Times New Roman" w:cs="Times New Roman"/>
-          <w:sz w:val="24"/>
-          <w:szCs w:val="24"/>
-        </w:rPr>
-        <w:t xml:space="preserve"> a presentation of the results and discussion and a conclusion/future work</w:t>
-      </w:r>
-    </w:p>
-    <w:p>
-      <w:pPr>
-        <w:rPr>
-          <w:rFonts w:ascii="Times New Roman" w:hAnsi="Times New Roman" w:cs="Times New Roman"/>
-          <w:sz w:val="24"/>
-          <w:szCs w:val="24"/>
-        </w:rPr>
-      </w:pPr>
-      <w:r>
-        <w:rPr>
-          <w:rFonts w:ascii="Times New Roman" w:hAnsi="Times New Roman" w:cs="Times New Roman"/>
-          <w:sz w:val="24"/>
-          <w:szCs w:val="24"/>
-        </w:rPr>
-        <w:t xml:space="preserve">- attach </w:t>
-      </w:r>
-      <w:r>
-        <w:rPr>
-          <w:rFonts w:ascii="Times New Roman" w:hAnsi="Times New Roman" w:cs="Times New Roman"/>
-          <w:sz w:val="24"/>
-          <w:szCs w:val="24"/>
-        </w:rPr>
-        <w:t>a description of the participation of each student to the project</w:t>
       </w:r>
     </w:p>
     <w:p>
@@ -281,6 +131,7 @@
       <w:r>
         <w:rPr>
           <w:rFonts w:ascii="Times New Roman" w:hAnsi="Times New Roman" w:cs="Times New Roman"/>
+          <w:noProof/>
           <w:sz w:val="24"/>
           <w:szCs w:val="24"/>
         </w:rPr>
@@ -673,6 +524,7 @@
       <w:r>
         <w:rPr>
           <w:rFonts w:ascii="Times New Roman" w:hAnsi="Times New Roman" w:cs="Times New Roman"/>
+          <w:noProof/>
           <w:sz w:val="24"/>
           <w:szCs w:val="24"/>
         </w:rPr>
@@ -733,6 +585,7 @@
       <w:r>
         <w:rPr>
           <w:rFonts w:ascii="Times New Roman" w:hAnsi="Times New Roman" w:cs="Times New Roman"/>
+          <w:noProof/>
           <w:sz w:val="24"/>
           <w:szCs w:val="24"/>
         </w:rPr>
@@ -870,6 +723,182 @@
           <w:szCs w:val="24"/>
         </w:rPr>
       </w:pPr>
+      <w:r>
+        <w:rPr>
+          <w:rFonts w:ascii="Times New Roman" w:hAnsi="Times New Roman" w:cs="Times New Roman"/>
+          <w:sz w:val="24"/>
+          <w:szCs w:val="24"/>
+        </w:rPr>
+        <w:br w:type="page"/>
+      </w:r>
+    </w:p>
+    <w:p>
+      <w:pPr>
+        <w:rPr>
+          <w:rFonts w:ascii="Times New Roman" w:hAnsi="Times New Roman" w:cs="Times New Roman"/>
+          <w:sz w:val="24"/>
+          <w:szCs w:val="24"/>
+        </w:rPr>
+      </w:pPr>
+      <w:r>
+        <w:rPr>
+          <w:rFonts w:ascii="Times New Roman" w:hAnsi="Times New Roman" w:cs="Times New Roman"/>
+          <w:sz w:val="24"/>
+          <w:szCs w:val="24"/>
+        </w:rPr>
+        <w:lastRenderedPageBreak/>
+        <w:t xml:space="preserve">Pages:  </w:t>
+      </w:r>
+      <w:r>
+        <w:rPr>
+          <w:rFonts w:ascii="Times New Roman" w:hAnsi="Times New Roman" w:cs="Times New Roman"/>
+          <w:sz w:val="24"/>
+          <w:szCs w:val="24"/>
+        </w:rPr>
+        <w:t>5</w:t>
+      </w:r>
+      <w:r>
+        <w:rPr>
+          <w:rFonts w:ascii="Times New Roman" w:hAnsi="Times New Roman" w:cs="Times New Roman"/>
+          <w:sz w:val="24"/>
+          <w:szCs w:val="24"/>
+        </w:rPr>
+        <w:t xml:space="preserve"> - 8 </w:t>
+      </w:r>
+      <w:r>
+        <w:rPr>
+          <w:rFonts w:ascii="Times New Roman" w:hAnsi="Times New Roman" w:cs="Times New Roman"/>
+          <w:sz w:val="24"/>
+          <w:szCs w:val="24"/>
+        </w:rPr>
+        <w:t>pages</w:t>
+      </w:r>
+    </w:p>
+    <w:p>
+      <w:pPr>
+        <w:rPr>
+          <w:rFonts w:ascii="Times New Roman" w:hAnsi="Times New Roman" w:cs="Times New Roman"/>
+          <w:sz w:val="24"/>
+          <w:szCs w:val="24"/>
+        </w:rPr>
+      </w:pPr>
+      <w:r>
+        <w:rPr>
+          <w:rFonts w:ascii="Times New Roman" w:hAnsi="Times New Roman" w:cs="Times New Roman"/>
+          <w:sz w:val="24"/>
+          <w:szCs w:val="24"/>
+        </w:rPr>
+        <w:t xml:space="preserve">- </w:t>
+      </w:r>
+      <w:r>
+        <w:rPr>
+          <w:rFonts w:ascii="Times New Roman" w:hAnsi="Times New Roman" w:cs="Times New Roman"/>
+          <w:sz w:val="24"/>
+          <w:szCs w:val="24"/>
+        </w:rPr>
+        <w:t>include a presentation of the research questions</w:t>
+      </w:r>
+    </w:p>
+    <w:p>
+      <w:pPr>
+        <w:rPr>
+          <w:rFonts w:ascii="Times New Roman" w:hAnsi="Times New Roman" w:cs="Times New Roman"/>
+          <w:sz w:val="24"/>
+          <w:szCs w:val="24"/>
+        </w:rPr>
+      </w:pPr>
+      <w:r>
+        <w:rPr>
+          <w:rFonts w:ascii="Times New Roman" w:hAnsi="Times New Roman" w:cs="Times New Roman"/>
+          <w:sz w:val="24"/>
+          <w:szCs w:val="24"/>
+        </w:rPr>
+        <w:t xml:space="preserve">- </w:t>
+      </w:r>
+      <w:r>
+        <w:rPr>
+          <w:rFonts w:ascii="Times New Roman" w:hAnsi="Times New Roman" w:cs="Times New Roman"/>
+          <w:sz w:val="24"/>
+          <w:szCs w:val="24"/>
+        </w:rPr>
+        <w:t>the chosen methods to tackle them</w:t>
+      </w:r>
+    </w:p>
+    <w:p>
+      <w:pPr>
+        <w:rPr>
+          <w:rFonts w:ascii="Times New Roman" w:hAnsi="Times New Roman" w:cs="Times New Roman"/>
+          <w:sz w:val="24"/>
+          <w:szCs w:val="24"/>
+        </w:rPr>
+      </w:pPr>
+      <w:r>
+        <w:rPr>
+          <w:rFonts w:ascii="Times New Roman" w:hAnsi="Times New Roman" w:cs="Times New Roman"/>
+          <w:sz w:val="24"/>
+          <w:szCs w:val="24"/>
+        </w:rPr>
+        <w:t xml:space="preserve">- </w:t>
+      </w:r>
+      <w:r>
+        <w:rPr>
+          <w:rFonts w:ascii="Times New Roman" w:hAnsi="Times New Roman" w:cs="Times New Roman"/>
+          <w:sz w:val="24"/>
+          <w:szCs w:val="24"/>
+        </w:rPr>
+        <w:t xml:space="preserve"> a presentation of the results and discussion and a conclusion/future work</w:t>
+      </w:r>
+    </w:p>
+    <w:p>
+      <w:pPr>
+        <w:rPr>
+          <w:rFonts w:ascii="Times New Roman" w:hAnsi="Times New Roman" w:cs="Times New Roman"/>
+          <w:sz w:val="24"/>
+          <w:szCs w:val="24"/>
+        </w:rPr>
+      </w:pPr>
+      <w:r>
+        <w:rPr>
+          <w:rFonts w:ascii="Times New Roman" w:hAnsi="Times New Roman" w:cs="Times New Roman"/>
+          <w:sz w:val="24"/>
+          <w:szCs w:val="24"/>
+        </w:rPr>
+        <w:t xml:space="preserve">- attach </w:t>
+      </w:r>
+      <w:r>
+        <w:rPr>
+          <w:rFonts w:ascii="Times New Roman" w:hAnsi="Times New Roman" w:cs="Times New Roman"/>
+          <w:sz w:val="24"/>
+          <w:szCs w:val="24"/>
+        </w:rPr>
+        <w:t>a description of the participation of each student to the project</w:t>
+      </w:r>
+    </w:p>
+    <w:p>
+      <w:pPr>
+        <w:rPr>
+          <w:rFonts w:ascii="Times New Roman" w:hAnsi="Times New Roman" w:cs="Times New Roman"/>
+          <w:sz w:val="24"/>
+          <w:szCs w:val="24"/>
+        </w:rPr>
+      </w:pPr>
+    </w:p>
+    <w:p>
+      <w:pPr>
+        <w:rPr>
+          <w:rFonts w:ascii="Times New Roman" w:hAnsi="Times New Roman" w:cs="Times New Roman"/>
+          <w:sz w:val="24"/>
+          <w:szCs w:val="24"/>
+        </w:rPr>
+      </w:pPr>
+      <w:r>
+        <w:rPr>
+          <w:rFonts w:ascii="Times New Roman" w:hAnsi="Times New Roman" w:cs="Times New Roman"/>
+          <w:sz w:val="24"/>
+          <w:szCs w:val="24"/>
+        </w:rPr>
+        <w:t>Wave Energy Converters (WECs) convert wave power into electricity.</w:t>
+      </w:r>
     </w:p>
     <w:p>
       <w:pPr>

</xml_diff>

<commit_message>
update readme, add to docx, edit code
</commit_message>
<xml_diff>
--- a/First project.docx
+++ b/First project.docx
@@ -70,7 +70,7 @@
           <w:szCs w:val="24"/>
         </w:rPr>
       </w:pPr>
-      <w:hyperlink r:id="rId4" w:history="1">
+      <w:hyperlink r:id="rId5" w:history="1">
         <w:r>
           <w:rPr>
             <w:rStyle w:val="Hyperlink"/>
@@ -78,9 +78,18 @@
             <w:sz w:val="24"/>
             <w:szCs w:val="24"/>
           </w:rPr>
-          <w:t>https://archive.ics.uci.edu/dataset/534/wave+energy+converters</w:t>
+          <w:t>https://archive.ics.uci.edu/dataset/494/wave+energy+converters</w:t>
         </w:r>
       </w:hyperlink>
+    </w:p>
+    <w:p>
+      <w:pPr>
+        <w:rPr>
+          <w:rFonts w:ascii="Times New Roman" w:hAnsi="Times New Roman" w:cs="Times New Roman"/>
+          <w:sz w:val="24"/>
+          <w:szCs w:val="24"/>
+        </w:rPr>
+      </w:pPr>
     </w:p>
     <w:p>
       <w:pPr>
@@ -151,7 +160,7 @@
                     <pic:cNvPicPr/>
                   </pic:nvPicPr>
                   <pic:blipFill>
-                    <a:blip r:embed="rId5"/>
+                    <a:blip r:embed="rId6"/>
                     <a:stretch>
                       <a:fillRect/>
                     </a:stretch>
@@ -426,7 +435,7 @@
           <w:szCs w:val="24"/>
         </w:rPr>
       </w:pPr>
-      <w:hyperlink r:id="rId6" w:history="1">
+      <w:hyperlink r:id="rId7" w:history="1">
         <w:r>
           <w:rPr>
             <w:rStyle w:val="Hyperlink"/>
@@ -446,7 +455,7 @@
           <w:szCs w:val="24"/>
         </w:rPr>
       </w:pPr>
-      <w:hyperlink r:id="rId7" w:history="1">
+      <w:hyperlink r:id="rId8" w:history="1">
         <w:r>
           <w:rPr>
             <w:rStyle w:val="Hyperlink"/>
@@ -501,7 +510,7 @@
           <w:szCs w:val="24"/>
         </w:rPr>
       </w:pPr>
-      <w:hyperlink r:id="rId8" w:history="1">
+      <w:hyperlink r:id="rId9" w:history="1">
         <w:r>
           <w:rPr>
             <w:rStyle w:val="Hyperlink"/>
@@ -544,7 +553,7 @@
                     <pic:cNvPicPr/>
                   </pic:nvPicPr>
                   <pic:blipFill>
-                    <a:blip r:embed="rId9"/>
+                    <a:blip r:embed="rId10"/>
                     <a:stretch>
                       <a:fillRect/>
                     </a:stretch>
@@ -606,7 +615,7 @@
                     <pic:cNvPicPr/>
                   </pic:nvPicPr>
                   <pic:blipFill>
-                    <a:blip r:embed="rId10"/>
+                    <a:blip r:embed="rId11"/>
                     <a:stretch>
                       <a:fillRect/>
                     </a:stretch>
@@ -683,7 +692,7 @@
                     </pic:cNvPicPr>
                   </pic:nvPicPr>
                   <pic:blipFill>
-                    <a:blip r:embed="rId11">
+                    <a:blip r:embed="rId12">
                       <a:extLst>
                         <a:ext uri="{28A0092B-C50C-407E-A947-70E740481C1C}">
                           <a14:useLocalDpi xmlns:a14="http://schemas.microsoft.com/office/drawing/2010/main" val="0"/>
@@ -902,12 +911,408 @@
     </w:p>
     <w:p>
       <w:pPr>
-        <w:rPr>
-          <w:rFonts w:ascii="Times New Roman" w:hAnsi="Times New Roman" w:cs="Times New Roman"/>
-          <w:sz w:val="24"/>
-          <w:szCs w:val="24"/>
-        </w:rPr>
-      </w:pPr>
+        <w:pStyle w:val="ListParagraph"/>
+        <w:numPr>
+          <w:ilvl w:val="0"/>
+          <w:numId w:val="1"/>
+        </w:numPr>
+        <w:rPr>
+          <w:rFonts w:ascii="Times New Roman" w:hAnsi="Times New Roman" w:cs="Times New Roman"/>
+          <w:sz w:val="24"/>
+          <w:szCs w:val="24"/>
+        </w:rPr>
+      </w:pPr>
+      <w:r>
+        <w:rPr>
+          <w:rFonts w:ascii="Times New Roman" w:hAnsi="Times New Roman" w:cs="Times New Roman"/>
+          <w:sz w:val="24"/>
+          <w:szCs w:val="24"/>
+        </w:rPr>
+        <w:t>6 WECs locations are placed and optimized in a size-constrained environment.</w:t>
+      </w:r>
+    </w:p>
+    <w:p>
+      <w:pPr>
+        <w:pStyle w:val="ListParagraph"/>
+        <w:numPr>
+          <w:ilvl w:val="0"/>
+          <w:numId w:val="1"/>
+        </w:numPr>
+        <w:rPr>
+          <w:rFonts w:ascii="Times New Roman" w:hAnsi="Times New Roman" w:cs="Times New Roman"/>
+          <w:sz w:val="24"/>
+          <w:szCs w:val="24"/>
+        </w:rPr>
+      </w:pPr>
+      <w:r>
+        <w:rPr>
+          <w:rFonts w:ascii="Times New Roman" w:hAnsi="Times New Roman" w:cs="Times New Roman"/>
+          <w:sz w:val="24"/>
+          <w:szCs w:val="24"/>
+        </w:rPr>
+        <w:t>The data set consists of 48 attributes, out</w:t>
+      </w:r>
+      <w:r>
+        <w:rPr>
+          <w:rFonts w:ascii="Times New Roman" w:hAnsi="Times New Roman" w:cs="Times New Roman"/>
+          <w:sz w:val="24"/>
+          <w:szCs w:val="24"/>
+        </w:rPr>
+        <w:t xml:space="preserve"> </w:t>
+      </w:r>
+      <w:r>
+        <w:rPr>
+          <w:rFonts w:ascii="Times New Roman" w:hAnsi="Times New Roman" w:cs="Times New Roman"/>
+          <w:sz w:val="24"/>
+          <w:szCs w:val="24"/>
+        </w:rPr>
+        <w:t>of which the first 32 attributes are the positions (latitude and</w:t>
+      </w:r>
+      <w:r>
+        <w:rPr>
+          <w:rFonts w:ascii="Times New Roman" w:hAnsi="Times New Roman" w:cs="Times New Roman"/>
+          <w:sz w:val="24"/>
+          <w:szCs w:val="24"/>
+        </w:rPr>
+        <w:t xml:space="preserve"> </w:t>
+      </w:r>
+      <w:r>
+        <w:rPr>
+          <w:rFonts w:ascii="Times New Roman" w:hAnsi="Times New Roman" w:cs="Times New Roman"/>
+          <w:sz w:val="24"/>
+          <w:szCs w:val="24"/>
+        </w:rPr>
+        <w:t>longitude) of the 16 WEC, continuous from 0 to 566 (m).</w:t>
+      </w:r>
+    </w:p>
+    <w:p>
+      <w:pPr>
+        <w:pStyle w:val="ListParagraph"/>
+        <w:numPr>
+          <w:ilvl w:val="0"/>
+          <w:numId w:val="1"/>
+        </w:numPr>
+        <w:rPr>
+          <w:rFonts w:ascii="Times New Roman" w:hAnsi="Times New Roman" w:cs="Times New Roman"/>
+          <w:sz w:val="24"/>
+          <w:szCs w:val="24"/>
+        </w:rPr>
+      </w:pPr>
+      <w:r>
+        <w:rPr>
+          <w:rFonts w:ascii="Times New Roman" w:hAnsi="Times New Roman" w:cs="Times New Roman"/>
+          <w:sz w:val="24"/>
+          <w:szCs w:val="24"/>
+        </w:rPr>
+        <w:t>The next</w:t>
+      </w:r>
+      <w:r>
+        <w:rPr>
+          <w:rFonts w:ascii="Times New Roman" w:hAnsi="Times New Roman" w:cs="Times New Roman"/>
+          <w:sz w:val="24"/>
+          <w:szCs w:val="24"/>
+        </w:rPr>
+        <w:t xml:space="preserve"> </w:t>
+      </w:r>
+      <w:r>
+        <w:rPr>
+          <w:rFonts w:ascii="Times New Roman" w:hAnsi="Times New Roman" w:cs="Times New Roman"/>
+          <w:sz w:val="24"/>
+          <w:szCs w:val="24"/>
+        </w:rPr>
+        <w:t>16 attributes are WECs absorbed power.</w:t>
+      </w:r>
+    </w:p>
+    <w:p>
+      <w:pPr>
+        <w:pStyle w:val="ListParagraph"/>
+        <w:numPr>
+          <w:ilvl w:val="0"/>
+          <w:numId w:val="1"/>
+        </w:numPr>
+        <w:rPr>
+          <w:rFonts w:ascii="Times New Roman" w:hAnsi="Times New Roman" w:cs="Times New Roman"/>
+          <w:sz w:val="24"/>
+          <w:szCs w:val="24"/>
+        </w:rPr>
+      </w:pPr>
+      <w:r>
+        <w:rPr>
+          <w:rFonts w:ascii="Times New Roman" w:hAnsi="Times New Roman" w:cs="Times New Roman"/>
+          <w:sz w:val="24"/>
+          <w:szCs w:val="24"/>
+        </w:rPr>
+        <w:t>The last attribute is the</w:t>
+      </w:r>
+      <w:r>
+        <w:rPr>
+          <w:rFonts w:ascii="Times New Roman" w:hAnsi="Times New Roman" w:cs="Times New Roman"/>
+          <w:sz w:val="24"/>
+          <w:szCs w:val="24"/>
+        </w:rPr>
+        <w:t xml:space="preserve"> </w:t>
+      </w:r>
+      <w:r>
+        <w:rPr>
+          <w:rFonts w:ascii="Times New Roman" w:hAnsi="Times New Roman" w:cs="Times New Roman"/>
+          <w:sz w:val="24"/>
+          <w:szCs w:val="24"/>
+        </w:rPr>
+        <w:t>total power outputs from the farms.</w:t>
+      </w:r>
+    </w:p>
+    <w:p>
+      <w:pPr>
+        <w:pStyle w:val="ListParagraph"/>
+        <w:numPr>
+          <w:ilvl w:val="0"/>
+          <w:numId w:val="1"/>
+        </w:numPr>
+        <w:rPr>
+          <w:rFonts w:ascii="Times New Roman" w:hAnsi="Times New Roman" w:cs="Times New Roman"/>
+          <w:sz w:val="24"/>
+          <w:szCs w:val="24"/>
+        </w:rPr>
+      </w:pPr>
+      <w:r>
+        <w:rPr>
+          <w:rFonts w:ascii="Times New Roman" w:hAnsi="Times New Roman" w:cs="Times New Roman"/>
+          <w:sz w:val="24"/>
+          <w:szCs w:val="24"/>
+        </w:rPr>
+        <w:t>The WECs positions are used</w:t>
+      </w:r>
+      <w:r>
+        <w:rPr>
+          <w:rFonts w:ascii="Times New Roman" w:hAnsi="Times New Roman" w:cs="Times New Roman"/>
+          <w:sz w:val="24"/>
+          <w:szCs w:val="24"/>
+        </w:rPr>
+        <w:t xml:space="preserve"> </w:t>
+      </w:r>
+      <w:r>
+        <w:rPr>
+          <w:rFonts w:ascii="Times New Roman" w:hAnsi="Times New Roman" w:cs="Times New Roman"/>
+          <w:sz w:val="24"/>
+          <w:szCs w:val="24"/>
+        </w:rPr>
+        <w:t>to predict the total power outputs.</w:t>
+      </w:r>
+    </w:p>
+    <w:p>
+      <w:pPr>
+        <w:pStyle w:val="ListParagraph"/>
+        <w:numPr>
+          <w:ilvl w:val="0"/>
+          <w:numId w:val="1"/>
+        </w:numPr>
+        <w:rPr>
+          <w:rFonts w:ascii="Times New Roman" w:hAnsi="Times New Roman" w:cs="Times New Roman"/>
+          <w:sz w:val="24"/>
+          <w:szCs w:val="24"/>
+        </w:rPr>
+      </w:pPr>
+      <w:r>
+        <w:rPr>
+          <w:rFonts w:ascii="Times New Roman" w:hAnsi="Times New Roman" w:cs="Times New Roman"/>
+          <w:sz w:val="24"/>
+          <w:szCs w:val="24"/>
+        </w:rPr>
+        <w:t>A total of 72000 rows of data is</w:t>
+      </w:r>
+      <w:r>
+        <w:rPr>
+          <w:rFonts w:ascii="Times New Roman" w:hAnsi="Times New Roman" w:cs="Times New Roman"/>
+          <w:sz w:val="24"/>
+          <w:szCs w:val="24"/>
+        </w:rPr>
+        <w:t xml:space="preserve"> </w:t>
+      </w:r>
+      <w:r>
+        <w:rPr>
+          <w:rFonts w:ascii="Times New Roman" w:hAnsi="Times New Roman" w:cs="Times New Roman"/>
+          <w:sz w:val="24"/>
+          <w:szCs w:val="24"/>
+        </w:rPr>
+        <w:t>present in each dataset.</w:t>
+      </w:r>
+    </w:p>
+    <w:p>
+      <w:pPr>
+        <w:pStyle w:val="ListParagraph"/>
+        <w:numPr>
+          <w:ilvl w:val="0"/>
+          <w:numId w:val="1"/>
+        </w:numPr>
+        <w:rPr>
+          <w:rFonts w:ascii="Times New Roman" w:hAnsi="Times New Roman" w:cs="Times New Roman"/>
+          <w:sz w:val="24"/>
+          <w:szCs w:val="24"/>
+        </w:rPr>
+      </w:pPr>
+      <w:r>
+        <w:rPr>
+          <w:rFonts w:ascii="Times New Roman" w:hAnsi="Times New Roman" w:cs="Times New Roman"/>
+          <w:sz w:val="24"/>
+          <w:szCs w:val="24"/>
+        </w:rPr>
+        <w:t>Each row consists of the data from the wave</w:t>
+      </w:r>
+      <w:r>
+        <w:rPr>
+          <w:rFonts w:ascii="Times New Roman" w:hAnsi="Times New Roman" w:cs="Times New Roman"/>
+          <w:sz w:val="24"/>
+          <w:szCs w:val="24"/>
+        </w:rPr>
+        <w:t xml:space="preserve"> </w:t>
+      </w:r>
+      <w:r>
+        <w:rPr>
+          <w:rFonts w:ascii="Times New Roman" w:hAnsi="Times New Roman" w:cs="Times New Roman"/>
+          <w:sz w:val="24"/>
+          <w:szCs w:val="24"/>
+        </w:rPr>
+        <w:t>farm by changing the positions of the 16 converters and their</w:t>
+      </w:r>
+      <w:r>
+        <w:rPr>
+          <w:rFonts w:ascii="Times New Roman" w:hAnsi="Times New Roman" w:cs="Times New Roman"/>
+          <w:sz w:val="24"/>
+          <w:szCs w:val="24"/>
+        </w:rPr>
+        <w:t xml:space="preserve"> </w:t>
+      </w:r>
+      <w:r>
+        <w:rPr>
+          <w:rFonts w:ascii="Times New Roman" w:hAnsi="Times New Roman" w:cs="Times New Roman"/>
+          <w:sz w:val="24"/>
+          <w:szCs w:val="24"/>
+        </w:rPr>
+        <w:t>respective absorbed power is noted.</w:t>
+      </w:r>
+    </w:p>
+    <w:p>
+      <w:pPr>
+        <w:rPr>
+          <w:rFonts w:ascii="Times New Roman" w:hAnsi="Times New Roman" w:cs="Times New Roman"/>
+          <w:sz w:val="24"/>
+          <w:szCs w:val="24"/>
+        </w:rPr>
+      </w:pPr>
+      <w:r>
+        <w:rPr>
+          <w:rFonts w:ascii="Times New Roman" w:hAnsi="Times New Roman" w:cs="Times New Roman"/>
+          <w:sz w:val="24"/>
+          <w:szCs w:val="24"/>
+        </w:rPr>
+        <w:t xml:space="preserve">[1] - </w:t>
+      </w:r>
+      <w:r>
+        <w:rPr>
+          <w:rFonts w:ascii="Times New Roman" w:hAnsi="Times New Roman" w:cs="Times New Roman"/>
+          <w:sz w:val="24"/>
+          <w:szCs w:val="24"/>
+        </w:rPr>
+        <w:t>https://arxiv.org/ftp/arxiv/papers/2011/2011.13130.pdf</w:t>
+      </w:r>
+    </w:p>
+    <w:p>
+      <w:pPr>
+        <w:rPr>
+          <w:rFonts w:ascii="Times New Roman" w:hAnsi="Times New Roman" w:cs="Times New Roman"/>
+          <w:sz w:val="24"/>
+          <w:szCs w:val="24"/>
+        </w:rPr>
+      </w:pPr>
+    </w:p>
+    <w:p>
+      <w:pPr>
+        <w:rPr>
+          <w:rFonts w:ascii="Times New Roman" w:hAnsi="Times New Roman" w:cs="Times New Roman"/>
+          <w:sz w:val="24"/>
+          <w:szCs w:val="24"/>
+        </w:rPr>
+      </w:pPr>
+      <w:r>
+        <w:rPr>
+          <w:rFonts w:ascii="Times New Roman" w:hAnsi="Times New Roman" w:cs="Times New Roman"/>
+          <w:b/>
+          <w:bCs/>
+          <w:sz w:val="24"/>
+          <w:szCs w:val="24"/>
+        </w:rPr>
+        <w:t>The first data frame</w:t>
+      </w:r>
+      <w:r>
+        <w:rPr>
+          <w:rFonts w:ascii="Times New Roman" w:hAnsi="Times New Roman" w:cs="Times New Roman"/>
+          <w:b/>
+          <w:bCs/>
+          <w:sz w:val="24"/>
+          <w:szCs w:val="24"/>
+        </w:rPr>
+        <w:t>s long &amp; lat.</w:t>
+      </w:r>
+      <w:r>
+        <w:rPr>
+          <w:rFonts w:ascii="Times New Roman" w:hAnsi="Times New Roman" w:cs="Times New Roman"/>
+          <w:b/>
+          <w:bCs/>
+          <w:sz w:val="24"/>
+          <w:szCs w:val="24"/>
+        </w:rPr>
+        <w:t xml:space="preserve"> is plotted like this</w:t>
+      </w:r>
+      <w:r>
+        <w:rPr>
+          <w:rFonts w:ascii="Times New Roman" w:hAnsi="Times New Roman" w:cs="Times New Roman"/>
+          <w:sz w:val="24"/>
+          <w:szCs w:val="24"/>
+        </w:rPr>
+        <w:br/>
+      </w:r>
+      <w:r>
+        <w:rPr>
+          <w:rFonts w:ascii="Times New Roman" w:hAnsi="Times New Roman" w:cs="Times New Roman"/>
+          <w:sz w:val="24"/>
+          <w:szCs w:val="24"/>
+        </w:rPr>
+        <w:drawing>
+          <wp:inline distT="0" distB="0" distL="0" distR="0" wp14:anchorId="38DD197A" wp14:editId="15273178">
+            <wp:extent cx="5906324" cy="4391638"/>
+            <wp:effectExtent l="0" t="0" r="0" b="9525"/>
+            <wp:docPr id="1258062746" name="Picture 1" descr="A screen shot of a graph&#10;&#10;Description automatically generated"/>
+            <wp:cNvGraphicFramePr>
+              <a:graphicFrameLocks xmlns:a="http://schemas.openxmlformats.org/drawingml/2006/main" noChangeAspect="1"/>
+            </wp:cNvGraphicFramePr>
+            <a:graphic xmlns:a="http://schemas.openxmlformats.org/drawingml/2006/main">
+              <a:graphicData uri="http://schemas.openxmlformats.org/drawingml/2006/picture">
+                <pic:pic xmlns:pic="http://schemas.openxmlformats.org/drawingml/2006/picture">
+                  <pic:nvPicPr>
+                    <pic:cNvPr id="1258062746" name="Picture 1" descr="A screen shot of a graph&#10;&#10;Description automatically generated"/>
+                    <pic:cNvPicPr/>
+                  </pic:nvPicPr>
+                  <pic:blipFill>
+                    <a:blip r:embed="rId13"/>
+                    <a:stretch>
+                      <a:fillRect/>
+                    </a:stretch>
+                  </pic:blipFill>
+                  <pic:spPr>
+                    <a:xfrm>
+                      <a:off x="0" y="0"/>
+                      <a:ext cx="5906324" cy="4391638"/>
+                    </a:xfrm>
+                    <a:prstGeom prst="rect">
+                      <a:avLst/>
+                    </a:prstGeom>
+                  </pic:spPr>
+                </pic:pic>
+              </a:graphicData>
+            </a:graphic>
+          </wp:inline>
+        </w:drawing>
+      </w:r>
     </w:p>
     <w:sectPr>
       <w:pgSz w:w="12240" w:h="15840"/>
@@ -917,6 +1322,127 @@
     </w:sectPr>
   </w:body>
 </w:document>
+</file>
+
+<file path=word/numbering.xml><?xml version="1.0" encoding="utf-8"?>
+<w:numbering xmlns:wpc="http://schemas.microsoft.com/office/word/2010/wordprocessingCanvas" xmlns:cx="http://schemas.microsoft.com/office/drawing/2014/chartex" xmlns:cx1="http://schemas.microsoft.com/office/drawing/2015/9/8/chartex" xmlns:cx2="http://schemas.microsoft.com/office/drawing/2015/10/21/chartex" xmlns:cx3="http://schemas.microsoft.com/office/drawing/2016/5/9/chartex" xmlns:cx4="http://schemas.microsoft.com/office/drawing/2016/5/10/chartex" xmlns:cx5="http://schemas.microsoft.com/office/drawing/2016/5/11/chartex" xmlns:cx6="http://schemas.microsoft.com/office/drawing/2016/5/12/chartex" xmlns:cx7="http://schemas.microsoft.com/office/drawing/2016/5/13/chartex" xmlns:cx8="http://schemas.microsoft.com/office/drawing/2016/5/14/chartex" xmlns:mc="http://schemas.openxmlformats.org/markup-compatibility/2006" xmlns:aink="http://schemas.microsoft.com/office/drawing/2016/ink" xmlns:am3d="http://schemas.microsoft.com/office/drawing/2017/model3d" xmlns:o="urn:schemas-microsoft-com:office:office" xmlns:oel="http://schemas.microsoft.com/office/2019/extlst" xmlns:r="http://schemas.openxmlformats.org/officeDocument/2006/relationships" xmlns:m="http://schemas.openxmlformats.org/officeDocument/2006/math" xmlns:v="urn:schemas-microsoft-com:vml" xmlns:wp14="http://schemas.microsoft.com/office/word/2010/wordprocessingDrawing" xmlns:wp="http://schemas.openxmlformats.org/drawingml/2006/wordprocessingDrawing" xmlns:w10="urn:schemas-microsoft-com:office:word" xmlns:w="http://schemas.openxmlformats.org/wordprocessingml/2006/main" xmlns:w14="http://schemas.microsoft.com/office/word/2010/wordml" xmlns:w15="http://schemas.microsoft.com/office/word/2012/wordml" xmlns:w16cex="http://schemas.microsoft.com/office/word/2018/wordml/cex" xmlns:w16cid="http://schemas.microsoft.com/office/word/2016/wordml/cid" xmlns:w16="http://schemas.microsoft.com/office/word/2018/wordml" xmlns:w16sdtdh="http://schemas.microsoft.com/office/word/2020/wordml/sdtdatahash" xmlns:w16se="http://schemas.microsoft.com/office/word/2015/wordml/symex" xmlns:wpg="http://schemas.microsoft.com/office/word/2010/wordprocessingGroup" xmlns:wpi="http://schemas.microsoft.com/office/word/2010/wordprocessingInk" xmlns:wne="http://schemas.microsoft.com/office/word/2006/wordml" xmlns:wps="http://schemas.microsoft.com/office/word/2010/wordprocessingShape" mc:Ignorable="w14 w15 w16se w16cid w16 w16cex w16sdtdh wp14">
+  <w:abstractNum w:abstractNumId="0" w15:restartNumberingAfterBreak="0">
+    <w:nsid w:val="09937CD7"/>
+    <w:multiLevelType w:val="hybridMultilevel"/>
+    <w:tmpl w:val="23968274"/>
+    <w:lvl w:ilvl="0" w:tplc="10090001">
+      <w:start w:val="1"/>
+      <w:numFmt w:val="bullet"/>
+      <w:lvlText w:val=""/>
+      <w:lvlJc w:val="left"/>
+      <w:pPr>
+        <w:ind w:left="720" w:hanging="360"/>
+      </w:pPr>
+      <w:rPr>
+        <w:rFonts w:ascii="Symbol" w:hAnsi="Symbol" w:hint="default"/>
+      </w:rPr>
+    </w:lvl>
+    <w:lvl w:ilvl="1" w:tplc="10090003" w:tentative="1">
+      <w:start w:val="1"/>
+      <w:numFmt w:val="bullet"/>
+      <w:lvlText w:val="o"/>
+      <w:lvlJc w:val="left"/>
+      <w:pPr>
+        <w:ind w:left="1440" w:hanging="360"/>
+      </w:pPr>
+      <w:rPr>
+        <w:rFonts w:ascii="Courier New" w:hAnsi="Courier New" w:cs="Courier New" w:hint="default"/>
+      </w:rPr>
+    </w:lvl>
+    <w:lvl w:ilvl="2" w:tplc="10090005" w:tentative="1">
+      <w:start w:val="1"/>
+      <w:numFmt w:val="bullet"/>
+      <w:lvlText w:val=""/>
+      <w:lvlJc w:val="left"/>
+      <w:pPr>
+        <w:ind w:left="2160" w:hanging="360"/>
+      </w:pPr>
+      <w:rPr>
+        <w:rFonts w:ascii="Wingdings" w:hAnsi="Wingdings" w:hint="default"/>
+      </w:rPr>
+    </w:lvl>
+    <w:lvl w:ilvl="3" w:tplc="10090001" w:tentative="1">
+      <w:start w:val="1"/>
+      <w:numFmt w:val="bullet"/>
+      <w:lvlText w:val=""/>
+      <w:lvlJc w:val="left"/>
+      <w:pPr>
+        <w:ind w:left="2880" w:hanging="360"/>
+      </w:pPr>
+      <w:rPr>
+        <w:rFonts w:ascii="Symbol" w:hAnsi="Symbol" w:hint="default"/>
+      </w:rPr>
+    </w:lvl>
+    <w:lvl w:ilvl="4" w:tplc="10090003" w:tentative="1">
+      <w:start w:val="1"/>
+      <w:numFmt w:val="bullet"/>
+      <w:lvlText w:val="o"/>
+      <w:lvlJc w:val="left"/>
+      <w:pPr>
+        <w:ind w:left="3600" w:hanging="360"/>
+      </w:pPr>
+      <w:rPr>
+        <w:rFonts w:ascii="Courier New" w:hAnsi="Courier New" w:cs="Courier New" w:hint="default"/>
+      </w:rPr>
+    </w:lvl>
+    <w:lvl w:ilvl="5" w:tplc="10090005" w:tentative="1">
+      <w:start w:val="1"/>
+      <w:numFmt w:val="bullet"/>
+      <w:lvlText w:val=""/>
+      <w:lvlJc w:val="left"/>
+      <w:pPr>
+        <w:ind w:left="4320" w:hanging="360"/>
+      </w:pPr>
+      <w:rPr>
+        <w:rFonts w:ascii="Wingdings" w:hAnsi="Wingdings" w:hint="default"/>
+      </w:rPr>
+    </w:lvl>
+    <w:lvl w:ilvl="6" w:tplc="10090001" w:tentative="1">
+      <w:start w:val="1"/>
+      <w:numFmt w:val="bullet"/>
+      <w:lvlText w:val=""/>
+      <w:lvlJc w:val="left"/>
+      <w:pPr>
+        <w:ind w:left="5040" w:hanging="360"/>
+      </w:pPr>
+      <w:rPr>
+        <w:rFonts w:ascii="Symbol" w:hAnsi="Symbol" w:hint="default"/>
+      </w:rPr>
+    </w:lvl>
+    <w:lvl w:ilvl="7" w:tplc="10090003" w:tentative="1">
+      <w:start w:val="1"/>
+      <w:numFmt w:val="bullet"/>
+      <w:lvlText w:val="o"/>
+      <w:lvlJc w:val="left"/>
+      <w:pPr>
+        <w:ind w:left="5760" w:hanging="360"/>
+      </w:pPr>
+      <w:rPr>
+        <w:rFonts w:ascii="Courier New" w:hAnsi="Courier New" w:cs="Courier New" w:hint="default"/>
+      </w:rPr>
+    </w:lvl>
+    <w:lvl w:ilvl="8" w:tplc="10090005" w:tentative="1">
+      <w:start w:val="1"/>
+      <w:numFmt w:val="bullet"/>
+      <w:lvlText w:val=""/>
+      <w:lvlJc w:val="left"/>
+      <w:pPr>
+        <w:ind w:left="6480" w:hanging="360"/>
+      </w:pPr>
+      <w:rPr>
+        <w:rFonts w:ascii="Wingdings" w:hAnsi="Wingdings" w:hint="default"/>
+      </w:rPr>
+    </w:lvl>
+  </w:abstractNum>
+  <w:num w:numId="1" w16cid:durableId="587661738">
+    <w:abstractNumId w:val="0"/>
+  </w:num>
+</w:numbering>
 </file>
 
 <file path=word/styles.xml><?xml version="1.0" encoding="utf-8"?>
@@ -1378,6 +1904,17 @@
       <w:u w:val="single"/>
     </w:rPr>
   </w:style>
+  <w:style w:type="paragraph" w:styleId="ListParagraph">
+    <w:name w:val="List Paragraph"/>
+    <w:basedOn w:val="Normal"/>
+    <w:uiPriority w:val="34"/>
+    <w:qFormat/>
+    <w:rsid w:val="004A5037"/>
+    <w:pPr>
+      <w:ind w:left="720"/>
+      <w:contextualSpacing/>
+    </w:pPr>
+  </w:style>
 </w:styles>
 </file>
 

</xml_diff>

<commit_message>
clean up main, add working print functions for data, work on docx layout
</commit_message>
<xml_diff>
--- a/First project.docx
+++ b/First project.docx
@@ -950,39 +950,7 @@
           <w:sz w:val="24"/>
           <w:szCs w:val="24"/>
         </w:rPr>
-        <w:t>The data set consists of 48 attributes, out</w:t>
-      </w:r>
-      <w:r>
-        <w:rPr>
-          <w:rFonts w:ascii="Times New Roman" w:hAnsi="Times New Roman" w:cs="Times New Roman"/>
-          <w:sz w:val="24"/>
-          <w:szCs w:val="24"/>
-        </w:rPr>
-        <w:t xml:space="preserve"> </w:t>
-      </w:r>
-      <w:r>
-        <w:rPr>
-          <w:rFonts w:ascii="Times New Roman" w:hAnsi="Times New Roman" w:cs="Times New Roman"/>
-          <w:sz w:val="24"/>
-          <w:szCs w:val="24"/>
-        </w:rPr>
-        <w:t>of which the first 32 attributes are the positions (latitude and</w:t>
-      </w:r>
-      <w:r>
-        <w:rPr>
-          <w:rFonts w:ascii="Times New Roman" w:hAnsi="Times New Roman" w:cs="Times New Roman"/>
-          <w:sz w:val="24"/>
-          <w:szCs w:val="24"/>
-        </w:rPr>
-        <w:t xml:space="preserve"> </w:t>
-      </w:r>
-      <w:r>
-        <w:rPr>
-          <w:rFonts w:ascii="Times New Roman" w:hAnsi="Times New Roman" w:cs="Times New Roman"/>
-          <w:sz w:val="24"/>
-          <w:szCs w:val="24"/>
-        </w:rPr>
-        <w:t>longitude) of the 16 WEC, continuous from 0 to 566 (m).</w:t>
+        <w:t>The data set consists of 48 attributes, out of which the first 32 attributes are the positions (latitude and longitude) of the 16 WEC, continuous from 0 to 566 (m).</w:t>
       </w:r>
     </w:p>
     <w:p>
@@ -1004,23 +972,7 @@
           <w:sz w:val="24"/>
           <w:szCs w:val="24"/>
         </w:rPr>
-        <w:t>The next</w:t>
-      </w:r>
-      <w:r>
-        <w:rPr>
-          <w:rFonts w:ascii="Times New Roman" w:hAnsi="Times New Roman" w:cs="Times New Roman"/>
-          <w:sz w:val="24"/>
-          <w:szCs w:val="24"/>
-        </w:rPr>
-        <w:t xml:space="preserve"> </w:t>
-      </w:r>
-      <w:r>
-        <w:rPr>
-          <w:rFonts w:ascii="Times New Roman" w:hAnsi="Times New Roman" w:cs="Times New Roman"/>
-          <w:sz w:val="24"/>
-          <w:szCs w:val="24"/>
-        </w:rPr>
-        <w:t>16 attributes are WECs absorbed power.</w:t>
+        <w:t>The next 16 attributes are WECs absorbed power.</w:t>
       </w:r>
     </w:p>
     <w:p>
@@ -1042,23 +994,7 @@
           <w:sz w:val="24"/>
           <w:szCs w:val="24"/>
         </w:rPr>
-        <w:t>The last attribute is the</w:t>
-      </w:r>
-      <w:r>
-        <w:rPr>
-          <w:rFonts w:ascii="Times New Roman" w:hAnsi="Times New Roman" w:cs="Times New Roman"/>
-          <w:sz w:val="24"/>
-          <w:szCs w:val="24"/>
-        </w:rPr>
-        <w:t xml:space="preserve"> </w:t>
-      </w:r>
-      <w:r>
-        <w:rPr>
-          <w:rFonts w:ascii="Times New Roman" w:hAnsi="Times New Roman" w:cs="Times New Roman"/>
-          <w:sz w:val="24"/>
-          <w:szCs w:val="24"/>
-        </w:rPr>
-        <w:t>total power outputs from the farms.</w:t>
+        <w:t>The last attribute is the total power outputs from the farms.</w:t>
       </w:r>
     </w:p>
     <w:p>
@@ -1080,23 +1016,7 @@
           <w:sz w:val="24"/>
           <w:szCs w:val="24"/>
         </w:rPr>
-        <w:t>The WECs positions are used</w:t>
-      </w:r>
-      <w:r>
-        <w:rPr>
-          <w:rFonts w:ascii="Times New Roman" w:hAnsi="Times New Roman" w:cs="Times New Roman"/>
-          <w:sz w:val="24"/>
-          <w:szCs w:val="24"/>
-        </w:rPr>
-        <w:t xml:space="preserve"> </w:t>
-      </w:r>
-      <w:r>
-        <w:rPr>
-          <w:rFonts w:ascii="Times New Roman" w:hAnsi="Times New Roman" w:cs="Times New Roman"/>
-          <w:sz w:val="24"/>
-          <w:szCs w:val="24"/>
-        </w:rPr>
-        <w:t>to predict the total power outputs.</w:t>
+        <w:t>The WECs positions are used to predict the total power outputs.</w:t>
       </w:r>
     </w:p>
     <w:p>
@@ -1118,23 +1038,7 @@
           <w:sz w:val="24"/>
           <w:szCs w:val="24"/>
         </w:rPr>
-        <w:t>A total of 72000 rows of data is</w:t>
-      </w:r>
-      <w:r>
-        <w:rPr>
-          <w:rFonts w:ascii="Times New Roman" w:hAnsi="Times New Roman" w:cs="Times New Roman"/>
-          <w:sz w:val="24"/>
-          <w:szCs w:val="24"/>
-        </w:rPr>
-        <w:t xml:space="preserve"> </w:t>
-      </w:r>
-      <w:r>
-        <w:rPr>
-          <w:rFonts w:ascii="Times New Roman" w:hAnsi="Times New Roman" w:cs="Times New Roman"/>
-          <w:sz w:val="24"/>
-          <w:szCs w:val="24"/>
-        </w:rPr>
-        <w:t>present in each dataset.</w:t>
+        <w:t>A total of 72000 rows of data is present in each dataset.</w:t>
       </w:r>
     </w:p>
     <w:p>
@@ -1156,39 +1060,7 @@
           <w:sz w:val="24"/>
           <w:szCs w:val="24"/>
         </w:rPr>
-        <w:t>Each row consists of the data from the wave</w:t>
-      </w:r>
-      <w:r>
-        <w:rPr>
-          <w:rFonts w:ascii="Times New Roman" w:hAnsi="Times New Roman" w:cs="Times New Roman"/>
-          <w:sz w:val="24"/>
-          <w:szCs w:val="24"/>
-        </w:rPr>
-        <w:t xml:space="preserve"> </w:t>
-      </w:r>
-      <w:r>
-        <w:rPr>
-          <w:rFonts w:ascii="Times New Roman" w:hAnsi="Times New Roman" w:cs="Times New Roman"/>
-          <w:sz w:val="24"/>
-          <w:szCs w:val="24"/>
-        </w:rPr>
-        <w:t>farm by changing the positions of the 16 converters and their</w:t>
-      </w:r>
-      <w:r>
-        <w:rPr>
-          <w:rFonts w:ascii="Times New Roman" w:hAnsi="Times New Roman" w:cs="Times New Roman"/>
-          <w:sz w:val="24"/>
-          <w:szCs w:val="24"/>
-        </w:rPr>
-        <w:t xml:space="preserve"> </w:t>
-      </w:r>
-      <w:r>
-        <w:rPr>
-          <w:rFonts w:ascii="Times New Roman" w:hAnsi="Times New Roman" w:cs="Times New Roman"/>
-          <w:sz w:val="24"/>
-          <w:szCs w:val="24"/>
-        </w:rPr>
-        <w:t>respective absorbed power is noted.</w:t>
+        <w:t>Each row consists of the data from the wave farm by changing the positions of the 16 converters and their respective absorbed power is noted.</w:t>
       </w:r>
     </w:p>
     <w:p>
@@ -1229,6 +1101,8 @@
       <w:pPr>
         <w:rPr>
           <w:rFonts w:ascii="Times New Roman" w:hAnsi="Times New Roman" w:cs="Times New Roman"/>
+          <w:b/>
+          <w:bCs/>
           <w:sz w:val="24"/>
           <w:szCs w:val="24"/>
         </w:rPr>
@@ -1274,6 +1148,7 @@
       <w:r>
         <w:rPr>
           <w:rFonts w:ascii="Times New Roman" w:hAnsi="Times New Roman" w:cs="Times New Roman"/>
+          <w:noProof/>
           <w:sz w:val="24"/>
           <w:szCs w:val="24"/>
         </w:rPr>
@@ -1314,6 +1189,910 @@
         </w:drawing>
       </w:r>
     </w:p>
+    <w:p>
+      <w:pPr>
+        <w:rPr>
+          <w:rFonts w:ascii="Times New Roman" w:hAnsi="Times New Roman" w:cs="Times New Roman"/>
+          <w:b/>
+          <w:bCs/>
+          <w:sz w:val="24"/>
+          <w:szCs w:val="24"/>
+        </w:rPr>
+      </w:pPr>
+      <w:r>
+        <w:rPr>
+          <w:rFonts w:ascii="Times New Roman" w:hAnsi="Times New Roman" w:cs="Times New Roman"/>
+          <w:b/>
+          <w:bCs/>
+          <w:sz w:val="24"/>
+          <w:szCs w:val="24"/>
+        </w:rPr>
+        <w:br w:type="page"/>
+      </w:r>
+    </w:p>
+    <w:p>
+      <w:pPr>
+        <w:rPr>
+          <w:rFonts w:ascii="Times New Roman" w:hAnsi="Times New Roman" w:cs="Times New Roman"/>
+          <w:b/>
+          <w:bCs/>
+          <w:sz w:val="24"/>
+          <w:szCs w:val="24"/>
+        </w:rPr>
+      </w:pPr>
+      <w:r>
+        <w:rPr>
+          <w:rFonts w:ascii="Times New Roman" w:hAnsi="Times New Roman" w:cs="Times New Roman"/>
+          <w:b/>
+          <w:bCs/>
+          <w:sz w:val="24"/>
+          <w:szCs w:val="24"/>
+        </w:rPr>
+        <w:lastRenderedPageBreak/>
+        <w:t>First Project: Machine Learning Analysis</w:t>
+      </w:r>
+    </w:p>
+    <w:p>
+      <w:pPr>
+        <w:rPr>
+          <w:rFonts w:ascii="Times New Roman" w:hAnsi="Times New Roman" w:cs="Times New Roman"/>
+          <w:sz w:val="24"/>
+          <w:szCs w:val="24"/>
+        </w:rPr>
+      </w:pPr>
+      <w:r>
+        <w:rPr>
+          <w:rFonts w:ascii="Times New Roman" w:hAnsi="Times New Roman" w:cs="Times New Roman"/>
+          <w:sz w:val="24"/>
+          <w:szCs w:val="24"/>
+        </w:rPr>
+        <w:t xml:space="preserve">    </w:t>
+      </w:r>
+      <w:r>
+        <w:rPr>
+          <w:rFonts w:ascii="Times New Roman" w:hAnsi="Times New Roman" w:cs="Times New Roman"/>
+          <w:b/>
+          <w:bCs/>
+          <w:sz w:val="24"/>
+          <w:szCs w:val="24"/>
+        </w:rPr>
+        <w:t>Research Questions:</w:t>
+      </w:r>
+      <w:r>
+        <w:rPr>
+          <w:rFonts w:ascii="Times New Roman" w:hAnsi="Times New Roman" w:cs="Times New Roman"/>
+          <w:sz w:val="24"/>
+          <w:szCs w:val="24"/>
+        </w:rPr>
+        <w:t xml:space="preserve"> The project will address research questions related to the optimization of Wave Energy Converters (WECs) in a size-constrained environment.</w:t>
+      </w:r>
+    </w:p>
+    <w:p>
+      <w:pPr>
+        <w:rPr>
+          <w:rFonts w:ascii="Times New Roman" w:hAnsi="Times New Roman" w:cs="Times New Roman"/>
+          <w:sz w:val="24"/>
+          <w:szCs w:val="24"/>
+        </w:rPr>
+      </w:pPr>
+      <w:r>
+        <w:rPr>
+          <w:rFonts w:ascii="Times New Roman" w:hAnsi="Times New Roman" w:cs="Times New Roman"/>
+          <w:sz w:val="24"/>
+          <w:szCs w:val="24"/>
+        </w:rPr>
+        <w:t xml:space="preserve">    </w:t>
+      </w:r>
+      <w:r>
+        <w:rPr>
+          <w:rFonts w:ascii="Times New Roman" w:hAnsi="Times New Roman" w:cs="Times New Roman"/>
+          <w:b/>
+          <w:bCs/>
+          <w:sz w:val="24"/>
+          <w:szCs w:val="24"/>
+        </w:rPr>
+        <w:t>Methods:</w:t>
+      </w:r>
+      <w:r>
+        <w:rPr>
+          <w:rFonts w:ascii="Times New Roman" w:hAnsi="Times New Roman" w:cs="Times New Roman"/>
+          <w:sz w:val="24"/>
+          <w:szCs w:val="24"/>
+        </w:rPr>
+        <w:t xml:space="preserve"> The chosen methods will involve utilizing machine learning algorithms to predict total power outputs based on the positions and absorbed power of WECs.</w:t>
+      </w:r>
+    </w:p>
+    <w:p>
+      <w:pPr>
+        <w:rPr>
+          <w:rFonts w:ascii="Times New Roman" w:hAnsi="Times New Roman" w:cs="Times New Roman"/>
+          <w:sz w:val="24"/>
+          <w:szCs w:val="24"/>
+        </w:rPr>
+      </w:pPr>
+    </w:p>
+    <w:p>
+      <w:pPr>
+        <w:rPr>
+          <w:rFonts w:ascii="Times New Roman" w:hAnsi="Times New Roman" w:cs="Times New Roman"/>
+          <w:b/>
+          <w:bCs/>
+          <w:sz w:val="24"/>
+          <w:szCs w:val="24"/>
+        </w:rPr>
+      </w:pPr>
+      <w:r>
+        <w:rPr>
+          <w:rFonts w:ascii="Times New Roman" w:hAnsi="Times New Roman" w:cs="Times New Roman"/>
+          <w:b/>
+          <w:bCs/>
+          <w:sz w:val="24"/>
+          <w:szCs w:val="24"/>
+        </w:rPr>
+        <w:t>Abstract</w:t>
+      </w:r>
+    </w:p>
+    <w:p>
+      <w:pPr>
+        <w:rPr>
+          <w:rFonts w:ascii="Times New Roman" w:hAnsi="Times New Roman" w:cs="Times New Roman"/>
+          <w:sz w:val="24"/>
+          <w:szCs w:val="24"/>
+        </w:rPr>
+      </w:pPr>
+      <w:r>
+        <w:rPr>
+          <w:rFonts w:ascii="Times New Roman" w:hAnsi="Times New Roman" w:cs="Times New Roman"/>
+          <w:sz w:val="24"/>
+          <w:szCs w:val="24"/>
+        </w:rPr>
+        <w:t>This document outlines the objectives, methodologies, and deliverables for the first project, focusing on machine learning analysis. The project aims to explore and compare various machine learning approaches to predict classes or values for unlabeled data in a dataset from the UC Irvine Machine Learning Repository. It involves forming a group of 3 to 4 students and utilizing Python programming with relevant libraries. The project will follow a structured process, including dataset selection, preprocessing, model selection, training, evaluation, hyper-parameter tuning, result comparison, and documentation.</w:t>
+      </w:r>
+    </w:p>
+    <w:p>
+      <w:pPr>
+        <w:rPr>
+          <w:rFonts w:ascii="Times New Roman" w:hAnsi="Times New Roman" w:cs="Times New Roman"/>
+          <w:sz w:val="24"/>
+          <w:szCs w:val="24"/>
+        </w:rPr>
+      </w:pPr>
+    </w:p>
+    <w:p>
+      <w:pPr>
+        <w:pStyle w:val="ListParagraph"/>
+        <w:numPr>
+          <w:ilvl w:val="0"/>
+          <w:numId w:val="2"/>
+        </w:numPr>
+        <w:rPr>
+          <w:rFonts w:ascii="Times New Roman" w:hAnsi="Times New Roman" w:cs="Times New Roman"/>
+          <w:b/>
+          <w:bCs/>
+          <w:sz w:val="24"/>
+          <w:szCs w:val="24"/>
+        </w:rPr>
+      </w:pPr>
+      <w:r>
+        <w:rPr>
+          <w:rFonts w:ascii="Times New Roman" w:hAnsi="Times New Roman" w:cs="Times New Roman"/>
+          <w:b/>
+          <w:bCs/>
+          <w:sz w:val="24"/>
+          <w:szCs w:val="24"/>
+        </w:rPr>
+        <w:t>Introduction</w:t>
+      </w:r>
+    </w:p>
+    <w:p>
+      <w:pPr>
+        <w:rPr>
+          <w:rFonts w:ascii="Times New Roman" w:hAnsi="Times New Roman" w:cs="Times New Roman"/>
+          <w:sz w:val="24"/>
+          <w:szCs w:val="24"/>
+        </w:rPr>
+      </w:pPr>
+      <w:r>
+        <w:rPr>
+          <w:rFonts w:ascii="Times New Roman" w:hAnsi="Times New Roman" w:cs="Times New Roman"/>
+          <w:sz w:val="24"/>
+          <w:szCs w:val="24"/>
+        </w:rPr>
+        <w:t>The first project involves conducting a machine learning analysis on a dataset from the UC Irvine Machine Learning Repository. Key objectives include:</w:t>
+      </w:r>
+    </w:p>
+    <w:p>
+      <w:pPr>
+        <w:rPr>
+          <w:rFonts w:ascii="Times New Roman" w:hAnsi="Times New Roman" w:cs="Times New Roman"/>
+          <w:sz w:val="24"/>
+          <w:szCs w:val="24"/>
+        </w:rPr>
+      </w:pPr>
+    </w:p>
+    <w:p>
+      <w:pPr>
+        <w:rPr>
+          <w:rFonts w:ascii="Times New Roman" w:hAnsi="Times New Roman" w:cs="Times New Roman"/>
+          <w:sz w:val="24"/>
+          <w:szCs w:val="24"/>
+        </w:rPr>
+      </w:pPr>
+      <w:r>
+        <w:rPr>
+          <w:rFonts w:ascii="Times New Roman" w:hAnsi="Times New Roman" w:cs="Times New Roman"/>
+          <w:sz w:val="24"/>
+          <w:szCs w:val="24"/>
+        </w:rPr>
+        <w:t>1. Forming a group of 3 to 4 students.</w:t>
+      </w:r>
+    </w:p>
+    <w:p>
+      <w:pPr>
+        <w:rPr>
+          <w:rFonts w:ascii="Times New Roman" w:hAnsi="Times New Roman" w:cs="Times New Roman"/>
+          <w:sz w:val="24"/>
+          <w:szCs w:val="24"/>
+        </w:rPr>
+      </w:pPr>
+      <w:r>
+        <w:rPr>
+          <w:rFonts w:ascii="Times New Roman" w:hAnsi="Times New Roman" w:cs="Times New Roman"/>
+          <w:sz w:val="24"/>
+          <w:szCs w:val="24"/>
+        </w:rPr>
+        <w:t>2. Selecting a dataset with a minimum of 5000 instances and at least 20 attributes suitable for classification or regression.</w:t>
+      </w:r>
+    </w:p>
+    <w:p>
+      <w:pPr>
+        <w:rPr>
+          <w:rFonts w:ascii="Times New Roman" w:hAnsi="Times New Roman" w:cs="Times New Roman"/>
+          <w:sz w:val="24"/>
+          <w:szCs w:val="24"/>
+        </w:rPr>
+      </w:pPr>
+      <w:r>
+        <w:rPr>
+          <w:rFonts w:ascii="Times New Roman" w:hAnsi="Times New Roman" w:cs="Times New Roman"/>
+          <w:sz w:val="24"/>
+          <w:szCs w:val="24"/>
+        </w:rPr>
+        <w:t>3. Comparing different machine learning approaches to predict classes or values for unlabeled data.</w:t>
+      </w:r>
+    </w:p>
+    <w:p>
+      <w:pPr>
+        <w:rPr>
+          <w:rFonts w:ascii="Times New Roman" w:hAnsi="Times New Roman" w:cs="Times New Roman"/>
+          <w:sz w:val="24"/>
+          <w:szCs w:val="24"/>
+        </w:rPr>
+      </w:pPr>
+      <w:r>
+        <w:rPr>
+          <w:rFonts w:ascii="Times New Roman" w:hAnsi="Times New Roman" w:cs="Times New Roman"/>
+          <w:sz w:val="24"/>
+          <w:szCs w:val="24"/>
+        </w:rPr>
+        <w:t>4. Determining the optimal hyper-parameters for each approach.</w:t>
+      </w:r>
+    </w:p>
+    <w:p>
+      <w:pPr>
+        <w:rPr>
+          <w:rFonts w:ascii="Times New Roman" w:hAnsi="Times New Roman" w:cs="Times New Roman"/>
+          <w:sz w:val="24"/>
+          <w:szCs w:val="24"/>
+        </w:rPr>
+      </w:pPr>
+      <w:r>
+        <w:rPr>
+          <w:rFonts w:ascii="Times New Roman" w:hAnsi="Times New Roman" w:cs="Times New Roman"/>
+          <w:sz w:val="24"/>
+          <w:szCs w:val="24"/>
+        </w:rPr>
+        <w:t>5. Utilizing Python and relevant libraries for the analysis.</w:t>
+      </w:r>
+    </w:p>
+    <w:p>
+      <w:pPr>
+        <w:rPr>
+          <w:rFonts w:ascii="Times New Roman" w:hAnsi="Times New Roman" w:cs="Times New Roman"/>
+          <w:sz w:val="24"/>
+          <w:szCs w:val="24"/>
+        </w:rPr>
+      </w:pPr>
+    </w:p>
+    <w:p>
+      <w:pPr>
+        <w:pStyle w:val="ListParagraph"/>
+        <w:numPr>
+          <w:ilvl w:val="0"/>
+          <w:numId w:val="2"/>
+        </w:numPr>
+        <w:rPr>
+          <w:rFonts w:ascii="Times New Roman" w:hAnsi="Times New Roman" w:cs="Times New Roman"/>
+          <w:b/>
+          <w:bCs/>
+          <w:sz w:val="24"/>
+          <w:szCs w:val="24"/>
+        </w:rPr>
+      </w:pPr>
+      <w:r>
+        <w:rPr>
+          <w:rFonts w:ascii="Times New Roman" w:hAnsi="Times New Roman" w:cs="Times New Roman"/>
+          <w:b/>
+          <w:bCs/>
+          <w:sz w:val="24"/>
+          <w:szCs w:val="24"/>
+        </w:rPr>
+        <w:t>Dataset Selection and Exploration</w:t>
+      </w:r>
+    </w:p>
+    <w:p>
+      <w:pPr>
+        <w:rPr>
+          <w:rFonts w:ascii="Times New Roman" w:hAnsi="Times New Roman" w:cs="Times New Roman"/>
+          <w:sz w:val="24"/>
+          <w:szCs w:val="24"/>
+        </w:rPr>
+      </w:pPr>
+      <w:r>
+        <w:rPr>
+          <w:rFonts w:ascii="Times New Roman" w:hAnsi="Times New Roman" w:cs="Times New Roman"/>
+          <w:sz w:val="24"/>
+          <w:szCs w:val="24"/>
+        </w:rPr>
+        <w:t>- The group will choose a suitable dataset from the UC Irvine Machine Learning Repository.</w:t>
+      </w:r>
+    </w:p>
+    <w:p>
+      <w:pPr>
+        <w:rPr>
+          <w:rFonts w:ascii="Times New Roman" w:hAnsi="Times New Roman" w:cs="Times New Roman"/>
+          <w:sz w:val="24"/>
+          <w:szCs w:val="24"/>
+        </w:rPr>
+      </w:pPr>
+      <w:r>
+        <w:rPr>
+          <w:rFonts w:ascii="Times New Roman" w:hAnsi="Times New Roman" w:cs="Times New Roman"/>
+          <w:sz w:val="24"/>
+          <w:szCs w:val="24"/>
+        </w:rPr>
+        <w:t>- A thorough exploration of the dataset will be performed to understand its structure, features, and characteristics.</w:t>
+      </w:r>
+    </w:p>
+    <w:p>
+      <w:pPr>
+        <w:rPr>
+          <w:rFonts w:ascii="Times New Roman" w:hAnsi="Times New Roman" w:cs="Times New Roman"/>
+          <w:sz w:val="24"/>
+          <w:szCs w:val="24"/>
+        </w:rPr>
+      </w:pPr>
+    </w:p>
+    <w:p>
+      <w:pPr>
+        <w:pStyle w:val="ListParagraph"/>
+        <w:numPr>
+          <w:ilvl w:val="0"/>
+          <w:numId w:val="2"/>
+        </w:numPr>
+        <w:rPr>
+          <w:rFonts w:ascii="Times New Roman" w:hAnsi="Times New Roman" w:cs="Times New Roman"/>
+          <w:b/>
+          <w:bCs/>
+          <w:sz w:val="24"/>
+          <w:szCs w:val="24"/>
+        </w:rPr>
+      </w:pPr>
+      <w:r>
+        <w:rPr>
+          <w:rFonts w:ascii="Times New Roman" w:hAnsi="Times New Roman" w:cs="Times New Roman"/>
+          <w:b/>
+          <w:bCs/>
+          <w:sz w:val="24"/>
+          <w:szCs w:val="24"/>
+        </w:rPr>
+        <w:t>Data Preprocessing</w:t>
+      </w:r>
+    </w:p>
+    <w:p>
+      <w:pPr>
+        <w:rPr>
+          <w:rFonts w:ascii="Times New Roman" w:hAnsi="Times New Roman" w:cs="Times New Roman"/>
+          <w:sz w:val="24"/>
+          <w:szCs w:val="24"/>
+        </w:rPr>
+      </w:pPr>
+      <w:r>
+        <w:rPr>
+          <w:rFonts w:ascii="Times New Roman" w:hAnsi="Times New Roman" w:cs="Times New Roman"/>
+          <w:sz w:val="24"/>
+          <w:szCs w:val="24"/>
+        </w:rPr>
+        <w:t>- Data preprocessing tasks will include handling missing values, encoding categorical variables, and scaling data for analysis.</w:t>
+      </w:r>
+    </w:p>
+    <w:p>
+      <w:pPr>
+        <w:rPr>
+          <w:rFonts w:ascii="Times New Roman" w:hAnsi="Times New Roman" w:cs="Times New Roman"/>
+          <w:sz w:val="24"/>
+          <w:szCs w:val="24"/>
+        </w:rPr>
+      </w:pPr>
+    </w:p>
+    <w:p>
+      <w:pPr>
+        <w:pStyle w:val="ListParagraph"/>
+        <w:numPr>
+          <w:ilvl w:val="0"/>
+          <w:numId w:val="2"/>
+        </w:numPr>
+        <w:rPr>
+          <w:rFonts w:ascii="Times New Roman" w:hAnsi="Times New Roman" w:cs="Times New Roman"/>
+          <w:b/>
+          <w:bCs/>
+          <w:sz w:val="24"/>
+          <w:szCs w:val="24"/>
+        </w:rPr>
+      </w:pPr>
+      <w:r>
+        <w:rPr>
+          <w:rFonts w:ascii="Times New Roman" w:hAnsi="Times New Roman" w:cs="Times New Roman"/>
+          <w:b/>
+          <w:bCs/>
+          <w:sz w:val="24"/>
+          <w:szCs w:val="24"/>
+        </w:rPr>
+        <w:t>Model Selection</w:t>
+      </w:r>
+    </w:p>
+    <w:p>
+      <w:pPr>
+        <w:rPr>
+          <w:rFonts w:ascii="Times New Roman" w:hAnsi="Times New Roman" w:cs="Times New Roman"/>
+          <w:sz w:val="24"/>
+          <w:szCs w:val="24"/>
+        </w:rPr>
+      </w:pPr>
+      <w:r>
+        <w:rPr>
+          <w:rFonts w:ascii="Times New Roman" w:hAnsi="Times New Roman" w:cs="Times New Roman"/>
+          <w:sz w:val="24"/>
+          <w:szCs w:val="24"/>
+        </w:rPr>
+        <w:t>- Multiple machine learning algorithms suitable for regression will be selected.</w:t>
+      </w:r>
+    </w:p>
+    <w:p>
+      <w:pPr>
+        <w:rPr>
+          <w:rFonts w:ascii="Times New Roman" w:hAnsi="Times New Roman" w:cs="Times New Roman"/>
+          <w:sz w:val="24"/>
+          <w:szCs w:val="24"/>
+        </w:rPr>
+      </w:pPr>
+    </w:p>
+    <w:p>
+      <w:pPr>
+        <w:pStyle w:val="ListParagraph"/>
+        <w:numPr>
+          <w:ilvl w:val="0"/>
+          <w:numId w:val="2"/>
+        </w:numPr>
+        <w:rPr>
+          <w:rFonts w:ascii="Times New Roman" w:hAnsi="Times New Roman" w:cs="Times New Roman"/>
+          <w:b/>
+          <w:bCs/>
+          <w:sz w:val="24"/>
+          <w:szCs w:val="24"/>
+        </w:rPr>
+      </w:pPr>
+      <w:r>
+        <w:rPr>
+          <w:rFonts w:ascii="Times New Roman" w:hAnsi="Times New Roman" w:cs="Times New Roman"/>
+          <w:b/>
+          <w:bCs/>
+          <w:sz w:val="24"/>
+          <w:szCs w:val="24"/>
+        </w:rPr>
+        <w:t>Model Training and Evaluation</w:t>
+      </w:r>
+    </w:p>
+    <w:p>
+      <w:pPr>
+        <w:rPr>
+          <w:rFonts w:ascii="Times New Roman" w:hAnsi="Times New Roman" w:cs="Times New Roman"/>
+          <w:sz w:val="24"/>
+          <w:szCs w:val="24"/>
+        </w:rPr>
+      </w:pPr>
+      <w:r>
+        <w:rPr>
+          <w:rFonts w:ascii="Times New Roman" w:hAnsi="Times New Roman" w:cs="Times New Roman"/>
+          <w:sz w:val="24"/>
+          <w:szCs w:val="24"/>
+        </w:rPr>
+        <w:t>- The selected models will be trained on the dataset.</w:t>
+      </w:r>
+    </w:p>
+    <w:p>
+      <w:pPr>
+        <w:rPr>
+          <w:rFonts w:ascii="Times New Roman" w:hAnsi="Times New Roman" w:cs="Times New Roman"/>
+          <w:sz w:val="24"/>
+          <w:szCs w:val="24"/>
+        </w:rPr>
+      </w:pPr>
+      <w:r>
+        <w:rPr>
+          <w:rFonts w:ascii="Times New Roman" w:hAnsi="Times New Roman" w:cs="Times New Roman"/>
+          <w:sz w:val="24"/>
+          <w:szCs w:val="24"/>
+        </w:rPr>
+        <w:t>- Evaluation of each model's performance will be conducted using appropriate metrics, such as accuracy, F1-score, and mean squared error.</w:t>
+      </w:r>
+    </w:p>
+    <w:p>
+      <w:pPr>
+        <w:rPr>
+          <w:rFonts w:ascii="Times New Roman" w:hAnsi="Times New Roman" w:cs="Times New Roman"/>
+          <w:sz w:val="24"/>
+          <w:szCs w:val="24"/>
+        </w:rPr>
+      </w:pPr>
+      <w:r>
+        <w:rPr>
+          <w:rFonts w:ascii="Times New Roman" w:hAnsi="Times New Roman" w:cs="Times New Roman"/>
+          <w:sz w:val="24"/>
+          <w:szCs w:val="24"/>
+        </w:rPr>
+        <w:br w:type="page"/>
+      </w:r>
+    </w:p>
+    <w:p>
+      <w:pPr>
+        <w:pStyle w:val="ListParagraph"/>
+        <w:numPr>
+          <w:ilvl w:val="0"/>
+          <w:numId w:val="2"/>
+        </w:numPr>
+        <w:rPr>
+          <w:rFonts w:ascii="Times New Roman" w:hAnsi="Times New Roman" w:cs="Times New Roman"/>
+          <w:b/>
+          <w:bCs/>
+          <w:sz w:val="24"/>
+          <w:szCs w:val="24"/>
+        </w:rPr>
+      </w:pPr>
+      <w:r>
+        <w:rPr>
+          <w:rFonts w:ascii="Times New Roman" w:hAnsi="Times New Roman" w:cs="Times New Roman"/>
+          <w:b/>
+          <w:bCs/>
+          <w:sz w:val="24"/>
+          <w:szCs w:val="24"/>
+        </w:rPr>
+        <w:lastRenderedPageBreak/>
+        <w:t>Hyper-Parameter Tuning</w:t>
+      </w:r>
+    </w:p>
+    <w:p>
+      <w:pPr>
+        <w:rPr>
+          <w:rFonts w:ascii="Times New Roman" w:hAnsi="Times New Roman" w:cs="Times New Roman"/>
+          <w:sz w:val="24"/>
+          <w:szCs w:val="24"/>
+        </w:rPr>
+      </w:pPr>
+      <w:r>
+        <w:rPr>
+          <w:rFonts w:ascii="Times New Roman" w:hAnsi="Times New Roman" w:cs="Times New Roman"/>
+          <w:sz w:val="24"/>
+          <w:szCs w:val="24"/>
+        </w:rPr>
+        <w:t xml:space="preserve">- </w:t>
+      </w:r>
+      <w:r>
+        <w:rPr>
+          <w:rFonts w:ascii="Times New Roman" w:hAnsi="Times New Roman" w:cs="Times New Roman"/>
+          <w:sz w:val="24"/>
+          <w:szCs w:val="24"/>
+        </w:rPr>
+        <w:t>I</w:t>
+      </w:r>
+      <w:r>
+        <w:rPr>
+          <w:rFonts w:ascii="Times New Roman" w:hAnsi="Times New Roman" w:cs="Times New Roman"/>
+          <w:sz w:val="24"/>
+          <w:szCs w:val="24"/>
+        </w:rPr>
+        <w:t>dentify the best hyper-parameters for each model to optimize their performance.</w:t>
+      </w:r>
+    </w:p>
+    <w:p>
+      <w:pPr>
+        <w:rPr>
+          <w:rFonts w:ascii="Times New Roman" w:hAnsi="Times New Roman" w:cs="Times New Roman"/>
+          <w:sz w:val="24"/>
+          <w:szCs w:val="24"/>
+        </w:rPr>
+      </w:pPr>
+    </w:p>
+    <w:p>
+      <w:pPr>
+        <w:pStyle w:val="ListParagraph"/>
+        <w:numPr>
+          <w:ilvl w:val="0"/>
+          <w:numId w:val="2"/>
+        </w:numPr>
+        <w:rPr>
+          <w:rFonts w:ascii="Times New Roman" w:hAnsi="Times New Roman" w:cs="Times New Roman"/>
+          <w:b/>
+          <w:bCs/>
+          <w:sz w:val="24"/>
+          <w:szCs w:val="24"/>
+        </w:rPr>
+      </w:pPr>
+      <w:r>
+        <w:rPr>
+          <w:rFonts w:ascii="Times New Roman" w:hAnsi="Times New Roman" w:cs="Times New Roman"/>
+          <w:b/>
+          <w:bCs/>
+          <w:sz w:val="24"/>
+          <w:szCs w:val="24"/>
+        </w:rPr>
+        <w:t>Comparison of Results</w:t>
+      </w:r>
+    </w:p>
+    <w:p>
+      <w:pPr>
+        <w:rPr>
+          <w:rFonts w:ascii="Times New Roman" w:hAnsi="Times New Roman" w:cs="Times New Roman"/>
+          <w:sz w:val="24"/>
+          <w:szCs w:val="24"/>
+        </w:rPr>
+      </w:pPr>
+      <w:r>
+        <w:rPr>
+          <w:rFonts w:ascii="Times New Roman" w:hAnsi="Times New Roman" w:cs="Times New Roman"/>
+          <w:sz w:val="24"/>
+          <w:szCs w:val="24"/>
+        </w:rPr>
+        <w:t>- Results and performance metrics of different models will be compared.</w:t>
+      </w:r>
+    </w:p>
+    <w:p>
+      <w:pPr>
+        <w:rPr>
+          <w:rFonts w:ascii="Times New Roman" w:hAnsi="Times New Roman" w:cs="Times New Roman"/>
+          <w:sz w:val="24"/>
+          <w:szCs w:val="24"/>
+        </w:rPr>
+      </w:pPr>
+      <w:r>
+        <w:rPr>
+          <w:rFonts w:ascii="Times New Roman" w:hAnsi="Times New Roman" w:cs="Times New Roman"/>
+          <w:sz w:val="24"/>
+          <w:szCs w:val="24"/>
+        </w:rPr>
+        <w:t>- The model(s) achieving the best results will be determined.</w:t>
+      </w:r>
+    </w:p>
+    <w:p>
+      <w:pPr>
+        <w:rPr>
+          <w:rFonts w:ascii="Times New Roman" w:hAnsi="Times New Roman" w:cs="Times New Roman"/>
+          <w:sz w:val="24"/>
+          <w:szCs w:val="24"/>
+        </w:rPr>
+      </w:pPr>
+    </w:p>
+    <w:p>
+      <w:pPr>
+        <w:pStyle w:val="ListParagraph"/>
+        <w:numPr>
+          <w:ilvl w:val="0"/>
+          <w:numId w:val="2"/>
+        </w:numPr>
+        <w:rPr>
+          <w:rFonts w:ascii="Times New Roman" w:hAnsi="Times New Roman" w:cs="Times New Roman"/>
+          <w:b/>
+          <w:bCs/>
+          <w:sz w:val="24"/>
+          <w:szCs w:val="24"/>
+        </w:rPr>
+      </w:pPr>
+      <w:r>
+        <w:rPr>
+          <w:rFonts w:ascii="Times New Roman" w:hAnsi="Times New Roman" w:cs="Times New Roman"/>
+          <w:b/>
+          <w:bCs/>
+          <w:sz w:val="24"/>
+          <w:szCs w:val="24"/>
+        </w:rPr>
+        <w:t>Conclusion and Findings</w:t>
+      </w:r>
+    </w:p>
+    <w:p>
+      <w:pPr>
+        <w:rPr>
+          <w:rFonts w:ascii="Times New Roman" w:hAnsi="Times New Roman" w:cs="Times New Roman"/>
+          <w:sz w:val="24"/>
+          <w:szCs w:val="24"/>
+        </w:rPr>
+      </w:pPr>
+      <w:r>
+        <w:rPr>
+          <w:rFonts w:ascii="Times New Roman" w:hAnsi="Times New Roman" w:cs="Times New Roman"/>
+          <w:sz w:val="24"/>
+          <w:szCs w:val="24"/>
+        </w:rPr>
+        <w:t>- A summary of findings from the analysis will be provided.</w:t>
+      </w:r>
+    </w:p>
+    <w:p>
+      <w:pPr>
+        <w:rPr>
+          <w:rFonts w:ascii="Times New Roman" w:hAnsi="Times New Roman" w:cs="Times New Roman"/>
+          <w:sz w:val="24"/>
+          <w:szCs w:val="24"/>
+        </w:rPr>
+      </w:pPr>
+      <w:r>
+        <w:rPr>
+          <w:rFonts w:ascii="Times New Roman" w:hAnsi="Times New Roman" w:cs="Times New Roman"/>
+          <w:sz w:val="24"/>
+          <w:szCs w:val="24"/>
+        </w:rPr>
+        <w:t>- Implications of the results will be discussed.</w:t>
+      </w:r>
+    </w:p>
+    <w:p>
+      <w:pPr>
+        <w:rPr>
+          <w:rFonts w:ascii="Times New Roman" w:hAnsi="Times New Roman" w:cs="Times New Roman"/>
+          <w:sz w:val="24"/>
+          <w:szCs w:val="24"/>
+        </w:rPr>
+      </w:pPr>
+    </w:p>
+    <w:p>
+      <w:pPr>
+        <w:pStyle w:val="ListParagraph"/>
+        <w:numPr>
+          <w:ilvl w:val="0"/>
+          <w:numId w:val="2"/>
+        </w:numPr>
+        <w:rPr>
+          <w:rFonts w:ascii="Times New Roman" w:hAnsi="Times New Roman" w:cs="Times New Roman"/>
+          <w:b/>
+          <w:bCs/>
+          <w:sz w:val="24"/>
+          <w:szCs w:val="24"/>
+        </w:rPr>
+      </w:pPr>
+      <w:r>
+        <w:rPr>
+          <w:rFonts w:ascii="Times New Roman" w:hAnsi="Times New Roman" w:cs="Times New Roman"/>
+          <w:b/>
+          <w:bCs/>
+          <w:sz w:val="24"/>
+          <w:szCs w:val="24"/>
+        </w:rPr>
+        <w:t>Description of Student Participation</w:t>
+      </w:r>
+    </w:p>
+    <w:p>
+      <w:pPr>
+        <w:rPr>
+          <w:rFonts w:ascii="Times New Roman" w:hAnsi="Times New Roman" w:cs="Times New Roman"/>
+          <w:sz w:val="24"/>
+          <w:szCs w:val="24"/>
+        </w:rPr>
+      </w:pPr>
+      <w:r>
+        <w:rPr>
+          <w:rFonts w:ascii="Times New Roman" w:hAnsi="Times New Roman" w:cs="Times New Roman"/>
+          <w:sz w:val="24"/>
+          <w:szCs w:val="24"/>
+        </w:rPr>
+        <w:t>-</w:t>
+      </w:r>
+      <w:r>
+        <w:rPr>
+          <w:rFonts w:ascii="Times New Roman" w:hAnsi="Times New Roman" w:cs="Times New Roman"/>
+          <w:sz w:val="24"/>
+          <w:szCs w:val="24"/>
+        </w:rPr>
+        <w:t>Attach a description of the participation of each student in the project.</w:t>
+      </w:r>
+    </w:p>
+    <w:p>
+      <w:pPr>
+        <w:rPr>
+          <w:rFonts w:ascii="Times New Roman" w:hAnsi="Times New Roman" w:cs="Times New Roman"/>
+          <w:sz w:val="24"/>
+          <w:szCs w:val="24"/>
+        </w:rPr>
+      </w:pPr>
+    </w:p>
+    <w:p>
+      <w:pPr>
+        <w:rPr>
+          <w:rFonts w:ascii="Times New Roman" w:hAnsi="Times New Roman" w:cs="Times New Roman"/>
+          <w:sz w:val="24"/>
+          <w:szCs w:val="24"/>
+        </w:rPr>
+      </w:pPr>
+    </w:p>
+    <w:p>
+      <w:pPr>
+        <w:rPr>
+          <w:rFonts w:ascii="Times New Roman" w:hAnsi="Times New Roman" w:cs="Times New Roman"/>
+          <w:b/>
+          <w:bCs/>
+          <w:sz w:val="24"/>
+          <w:szCs w:val="24"/>
+        </w:rPr>
+      </w:pPr>
+      <w:r>
+        <w:rPr>
+          <w:rFonts w:ascii="Times New Roman" w:hAnsi="Times New Roman" w:cs="Times New Roman"/>
+          <w:b/>
+          <w:bCs/>
+          <w:sz w:val="24"/>
+          <w:szCs w:val="24"/>
+        </w:rPr>
+        <w:t>References</w:t>
+      </w:r>
+    </w:p>
+    <w:p>
+      <w:pPr>
+        <w:rPr>
+          <w:rFonts w:ascii="Times New Roman" w:hAnsi="Times New Roman" w:cs="Times New Roman"/>
+          <w:sz w:val="24"/>
+          <w:szCs w:val="24"/>
+        </w:rPr>
+      </w:pPr>
+      <w:r>
+        <w:rPr>
+          <w:rFonts w:ascii="Times New Roman" w:hAnsi="Times New Roman" w:cs="Times New Roman"/>
+          <w:sz w:val="24"/>
+          <w:szCs w:val="24"/>
+        </w:rPr>
+        <w:t>[UC Irvine Machine Learning Repository]</w:t>
+      </w:r>
+      <w:r>
+        <w:rPr>
+          <w:rFonts w:ascii="Times New Roman" w:hAnsi="Times New Roman" w:cs="Times New Roman"/>
+          <w:sz w:val="24"/>
+          <w:szCs w:val="24"/>
+        </w:rPr>
+        <w:t xml:space="preserve"> </w:t>
+      </w:r>
+      <w:r>
+        <w:rPr>
+          <w:rFonts w:ascii="Times New Roman" w:hAnsi="Times New Roman" w:cs="Times New Roman"/>
+          <w:sz w:val="24"/>
+          <w:szCs w:val="24"/>
+        </w:rPr>
+        <w:t>(https://archive.ics.uci.edu/ml/index.php)</w:t>
+      </w:r>
+    </w:p>
+    <w:p>
+      <w:pPr>
+        <w:rPr>
+          <w:rFonts w:ascii="Times New Roman" w:hAnsi="Times New Roman" w:cs="Times New Roman"/>
+          <w:sz w:val="24"/>
+          <w:szCs w:val="24"/>
+        </w:rPr>
+      </w:pPr>
+    </w:p>
     <w:sectPr>
       <w:pgSz w:w="12240" w:h="15840"/>
       <w:pgMar w:top="1440" w:right="1440" w:bottom="1440" w:left="1440" w:header="708" w:footer="708" w:gutter="0"/>
@@ -1439,8 +2218,278 @@
       </w:rPr>
     </w:lvl>
   </w:abstractNum>
+  <w:abstractNum w:abstractNumId="1" w15:restartNumberingAfterBreak="0">
+    <w:nsid w:val="1F5005E7"/>
+    <w:multiLevelType w:val="hybridMultilevel"/>
+    <w:tmpl w:val="60C0F982"/>
+    <w:lvl w:ilvl="0" w:tplc="10090013">
+      <w:start w:val="1"/>
+      <w:numFmt w:val="upperRoman"/>
+      <w:lvlText w:val="%1."/>
+      <w:lvlJc w:val="right"/>
+      <w:pPr>
+        <w:ind w:left="720" w:hanging="360"/>
+      </w:pPr>
+    </w:lvl>
+    <w:lvl w:ilvl="1" w:tplc="10090019" w:tentative="1">
+      <w:start w:val="1"/>
+      <w:numFmt w:val="lowerLetter"/>
+      <w:lvlText w:val="%2."/>
+      <w:lvlJc w:val="left"/>
+      <w:pPr>
+        <w:ind w:left="1440" w:hanging="360"/>
+      </w:pPr>
+    </w:lvl>
+    <w:lvl w:ilvl="2" w:tplc="1009001B" w:tentative="1">
+      <w:start w:val="1"/>
+      <w:numFmt w:val="lowerRoman"/>
+      <w:lvlText w:val="%3."/>
+      <w:lvlJc w:val="right"/>
+      <w:pPr>
+        <w:ind w:left="2160" w:hanging="180"/>
+      </w:pPr>
+    </w:lvl>
+    <w:lvl w:ilvl="3" w:tplc="1009000F" w:tentative="1">
+      <w:start w:val="1"/>
+      <w:numFmt w:val="decimal"/>
+      <w:lvlText w:val="%4."/>
+      <w:lvlJc w:val="left"/>
+      <w:pPr>
+        <w:ind w:left="2880" w:hanging="360"/>
+      </w:pPr>
+    </w:lvl>
+    <w:lvl w:ilvl="4" w:tplc="10090019" w:tentative="1">
+      <w:start w:val="1"/>
+      <w:numFmt w:val="lowerLetter"/>
+      <w:lvlText w:val="%5."/>
+      <w:lvlJc w:val="left"/>
+      <w:pPr>
+        <w:ind w:left="3600" w:hanging="360"/>
+      </w:pPr>
+    </w:lvl>
+    <w:lvl w:ilvl="5" w:tplc="1009001B" w:tentative="1">
+      <w:start w:val="1"/>
+      <w:numFmt w:val="lowerRoman"/>
+      <w:lvlText w:val="%6."/>
+      <w:lvlJc w:val="right"/>
+      <w:pPr>
+        <w:ind w:left="4320" w:hanging="180"/>
+      </w:pPr>
+    </w:lvl>
+    <w:lvl w:ilvl="6" w:tplc="1009000F" w:tentative="1">
+      <w:start w:val="1"/>
+      <w:numFmt w:val="decimal"/>
+      <w:lvlText w:val="%7."/>
+      <w:lvlJc w:val="left"/>
+      <w:pPr>
+        <w:ind w:left="5040" w:hanging="360"/>
+      </w:pPr>
+    </w:lvl>
+    <w:lvl w:ilvl="7" w:tplc="10090019" w:tentative="1">
+      <w:start w:val="1"/>
+      <w:numFmt w:val="lowerLetter"/>
+      <w:lvlText w:val="%8."/>
+      <w:lvlJc w:val="left"/>
+      <w:pPr>
+        <w:ind w:left="5760" w:hanging="360"/>
+      </w:pPr>
+    </w:lvl>
+    <w:lvl w:ilvl="8" w:tplc="1009001B" w:tentative="1">
+      <w:start w:val="1"/>
+      <w:numFmt w:val="lowerRoman"/>
+      <w:lvlText w:val="%9."/>
+      <w:lvlJc w:val="right"/>
+      <w:pPr>
+        <w:ind w:left="6480" w:hanging="180"/>
+      </w:pPr>
+    </w:lvl>
+  </w:abstractNum>
+  <w:abstractNum w:abstractNumId="2" w15:restartNumberingAfterBreak="0">
+    <w:nsid w:val="54AC102F"/>
+    <w:multiLevelType w:val="hybridMultilevel"/>
+    <w:tmpl w:val="6A9A2BF8"/>
+    <w:lvl w:ilvl="0" w:tplc="EBCECC0C">
+      <w:start w:val="1"/>
+      <w:numFmt w:val="upperRoman"/>
+      <w:lvlText w:val="%1."/>
+      <w:lvlJc w:val="left"/>
+      <w:pPr>
+        <w:ind w:left="1080" w:hanging="720"/>
+      </w:pPr>
+      <w:rPr>
+        <w:rFonts w:hint="default"/>
+      </w:rPr>
+    </w:lvl>
+    <w:lvl w:ilvl="1" w:tplc="10090019" w:tentative="1">
+      <w:start w:val="1"/>
+      <w:numFmt w:val="lowerLetter"/>
+      <w:lvlText w:val="%2."/>
+      <w:lvlJc w:val="left"/>
+      <w:pPr>
+        <w:ind w:left="1440" w:hanging="360"/>
+      </w:pPr>
+    </w:lvl>
+    <w:lvl w:ilvl="2" w:tplc="1009001B" w:tentative="1">
+      <w:start w:val="1"/>
+      <w:numFmt w:val="lowerRoman"/>
+      <w:lvlText w:val="%3."/>
+      <w:lvlJc w:val="right"/>
+      <w:pPr>
+        <w:ind w:left="2160" w:hanging="180"/>
+      </w:pPr>
+    </w:lvl>
+    <w:lvl w:ilvl="3" w:tplc="1009000F" w:tentative="1">
+      <w:start w:val="1"/>
+      <w:numFmt w:val="decimal"/>
+      <w:lvlText w:val="%4."/>
+      <w:lvlJc w:val="left"/>
+      <w:pPr>
+        <w:ind w:left="2880" w:hanging="360"/>
+      </w:pPr>
+    </w:lvl>
+    <w:lvl w:ilvl="4" w:tplc="10090019" w:tentative="1">
+      <w:start w:val="1"/>
+      <w:numFmt w:val="lowerLetter"/>
+      <w:lvlText w:val="%5."/>
+      <w:lvlJc w:val="left"/>
+      <w:pPr>
+        <w:ind w:left="3600" w:hanging="360"/>
+      </w:pPr>
+    </w:lvl>
+    <w:lvl w:ilvl="5" w:tplc="1009001B" w:tentative="1">
+      <w:start w:val="1"/>
+      <w:numFmt w:val="lowerRoman"/>
+      <w:lvlText w:val="%6."/>
+      <w:lvlJc w:val="right"/>
+      <w:pPr>
+        <w:ind w:left="4320" w:hanging="180"/>
+      </w:pPr>
+    </w:lvl>
+    <w:lvl w:ilvl="6" w:tplc="1009000F" w:tentative="1">
+      <w:start w:val="1"/>
+      <w:numFmt w:val="decimal"/>
+      <w:lvlText w:val="%7."/>
+      <w:lvlJc w:val="left"/>
+      <w:pPr>
+        <w:ind w:left="5040" w:hanging="360"/>
+      </w:pPr>
+    </w:lvl>
+    <w:lvl w:ilvl="7" w:tplc="10090019" w:tentative="1">
+      <w:start w:val="1"/>
+      <w:numFmt w:val="lowerLetter"/>
+      <w:lvlText w:val="%8."/>
+      <w:lvlJc w:val="left"/>
+      <w:pPr>
+        <w:ind w:left="5760" w:hanging="360"/>
+      </w:pPr>
+    </w:lvl>
+    <w:lvl w:ilvl="8" w:tplc="1009001B" w:tentative="1">
+      <w:start w:val="1"/>
+      <w:numFmt w:val="lowerRoman"/>
+      <w:lvlText w:val="%9."/>
+      <w:lvlJc w:val="right"/>
+      <w:pPr>
+        <w:ind w:left="6480" w:hanging="180"/>
+      </w:pPr>
+    </w:lvl>
+  </w:abstractNum>
+  <w:abstractNum w:abstractNumId="3" w15:restartNumberingAfterBreak="0">
+    <w:nsid w:val="70B645CC"/>
+    <w:multiLevelType w:val="hybridMultilevel"/>
+    <w:tmpl w:val="B31CD2AA"/>
+    <w:lvl w:ilvl="0" w:tplc="10090013">
+      <w:start w:val="1"/>
+      <w:numFmt w:val="upperRoman"/>
+      <w:lvlText w:val="%1."/>
+      <w:lvlJc w:val="right"/>
+      <w:pPr>
+        <w:ind w:left="720" w:hanging="360"/>
+      </w:pPr>
+    </w:lvl>
+    <w:lvl w:ilvl="1" w:tplc="10090019" w:tentative="1">
+      <w:start w:val="1"/>
+      <w:numFmt w:val="lowerLetter"/>
+      <w:lvlText w:val="%2."/>
+      <w:lvlJc w:val="left"/>
+      <w:pPr>
+        <w:ind w:left="1440" w:hanging="360"/>
+      </w:pPr>
+    </w:lvl>
+    <w:lvl w:ilvl="2" w:tplc="1009001B" w:tentative="1">
+      <w:start w:val="1"/>
+      <w:numFmt w:val="lowerRoman"/>
+      <w:lvlText w:val="%3."/>
+      <w:lvlJc w:val="right"/>
+      <w:pPr>
+        <w:ind w:left="2160" w:hanging="180"/>
+      </w:pPr>
+    </w:lvl>
+    <w:lvl w:ilvl="3" w:tplc="1009000F" w:tentative="1">
+      <w:start w:val="1"/>
+      <w:numFmt w:val="decimal"/>
+      <w:lvlText w:val="%4."/>
+      <w:lvlJc w:val="left"/>
+      <w:pPr>
+        <w:ind w:left="2880" w:hanging="360"/>
+      </w:pPr>
+    </w:lvl>
+    <w:lvl w:ilvl="4" w:tplc="10090019" w:tentative="1">
+      <w:start w:val="1"/>
+      <w:numFmt w:val="lowerLetter"/>
+      <w:lvlText w:val="%5."/>
+      <w:lvlJc w:val="left"/>
+      <w:pPr>
+        <w:ind w:left="3600" w:hanging="360"/>
+      </w:pPr>
+    </w:lvl>
+    <w:lvl w:ilvl="5" w:tplc="1009001B" w:tentative="1">
+      <w:start w:val="1"/>
+      <w:numFmt w:val="lowerRoman"/>
+      <w:lvlText w:val="%6."/>
+      <w:lvlJc w:val="right"/>
+      <w:pPr>
+        <w:ind w:left="4320" w:hanging="180"/>
+      </w:pPr>
+    </w:lvl>
+    <w:lvl w:ilvl="6" w:tplc="1009000F" w:tentative="1">
+      <w:start w:val="1"/>
+      <w:numFmt w:val="decimal"/>
+      <w:lvlText w:val="%7."/>
+      <w:lvlJc w:val="left"/>
+      <w:pPr>
+        <w:ind w:left="5040" w:hanging="360"/>
+      </w:pPr>
+    </w:lvl>
+    <w:lvl w:ilvl="7" w:tplc="10090019" w:tentative="1">
+      <w:start w:val="1"/>
+      <w:numFmt w:val="lowerLetter"/>
+      <w:lvlText w:val="%8."/>
+      <w:lvlJc w:val="left"/>
+      <w:pPr>
+        <w:ind w:left="5760" w:hanging="360"/>
+      </w:pPr>
+    </w:lvl>
+    <w:lvl w:ilvl="8" w:tplc="1009001B" w:tentative="1">
+      <w:start w:val="1"/>
+      <w:numFmt w:val="lowerRoman"/>
+      <w:lvlText w:val="%9."/>
+      <w:lvlJc w:val="right"/>
+      <w:pPr>
+        <w:ind w:left="6480" w:hanging="180"/>
+      </w:pPr>
+    </w:lvl>
+  </w:abstractNum>
   <w:num w:numId="1" w16cid:durableId="587661738">
     <w:abstractNumId w:val="0"/>
+  </w:num>
+  <w:num w:numId="2" w16cid:durableId="2077243049">
+    <w:abstractNumId w:val="1"/>
+  </w:num>
+  <w:num w:numId="3" w16cid:durableId="1885409813">
+    <w:abstractNumId w:val="2"/>
+  </w:num>
+  <w:num w:numId="4" w16cid:durableId="850027222">
+    <w:abstractNumId w:val="3"/>
   </w:num>
 </w:numbering>
 </file>

</xml_diff>

<commit_message>
work on introduction, dataset,  clean up used information
</commit_message>
<xml_diff>
--- a/First project.docx
+++ b/First project.docx
@@ -325,44 +325,51 @@
       <w:r>
         <w:rPr>
           <w:rFonts w:ascii="Times New Roman" w:hAnsi="Times New Roman" w:cs="Times New Roman"/>
-          <w:sz w:val="24"/>
-          <w:szCs w:val="24"/>
-        </w:rPr>
-        <w:t>Data Source: The data is collected from real wave scenarios at four locations along the southern coast of Australia: Sydney, Adelaide, Perth, and Tasmania.</w:t>
-      </w:r>
-    </w:p>
-    <w:p>
-      <w:pPr>
-        <w:rPr>
-          <w:rFonts w:ascii="Times New Roman" w:hAnsi="Times New Roman" w:cs="Times New Roman"/>
-          <w:sz w:val="24"/>
-          <w:szCs w:val="24"/>
-        </w:rPr>
-      </w:pPr>
-      <w:r>
-        <w:rPr>
-          <w:rFonts w:ascii="Times New Roman" w:hAnsi="Times New Roman" w:cs="Times New Roman"/>
-          <w:sz w:val="24"/>
-          <w:szCs w:val="24"/>
-        </w:rPr>
-        <w:t>Number of WECs: There are 16 wave energy converter (WEC) locations considered in the study.</w:t>
-      </w:r>
-    </w:p>
-    <w:p>
-      <w:pPr>
-        <w:rPr>
-          <w:rFonts w:ascii="Times New Roman" w:hAnsi="Times New Roman" w:cs="Times New Roman"/>
-          <w:sz w:val="24"/>
-          <w:szCs w:val="24"/>
-        </w:rPr>
-      </w:pPr>
-      <w:r>
-        <w:rPr>
-          <w:rFonts w:ascii="Times New Roman" w:hAnsi="Times New Roman" w:cs="Times New Roman"/>
-          <w:sz w:val="24"/>
-          <w:szCs w:val="24"/>
-        </w:rPr>
-        <w:t>Size-Constrained Environment: These 16 WECs are optimized within a size-constrained environment. This means that there are limitations on the physical size or placement of the WECs.</w:t>
+          <w:b/>
+          <w:bCs/>
+          <w:sz w:val="24"/>
+          <w:szCs w:val="24"/>
+        </w:rPr>
+        <w:t>Size-Constrained Environment</w:t>
+      </w:r>
+      <w:r>
+        <w:rPr>
+          <w:rFonts w:ascii="Times New Roman" w:hAnsi="Times New Roman" w:cs="Times New Roman"/>
+          <w:b/>
+          <w:bCs/>
+          <w:sz w:val="24"/>
+          <w:szCs w:val="24"/>
+        </w:rPr>
+        <w:t xml:space="preserve"> </w:t>
+      </w:r>
+      <w:r>
+        <w:rPr>
+          <w:rFonts w:ascii="Times New Roman" w:hAnsi="Times New Roman" w:cs="Times New Roman"/>
+          <w:b/>
+          <w:bCs/>
+          <w:color w:val="FF0000"/>
+          <w:sz w:val="24"/>
+          <w:szCs w:val="24"/>
+        </w:rPr>
+        <w:t>add in</w:t>
+      </w:r>
+      <w:r>
+        <w:rPr>
+          <w:rFonts w:ascii="Times New Roman" w:hAnsi="Times New Roman" w:cs="Times New Roman"/>
+          <w:b/>
+          <w:bCs/>
+          <w:sz w:val="24"/>
+          <w:szCs w:val="24"/>
+        </w:rPr>
+        <w:t>:</w:t>
+      </w:r>
+      <w:r>
+        <w:rPr>
+          <w:rFonts w:ascii="Times New Roman" w:hAnsi="Times New Roman" w:cs="Times New Roman"/>
+          <w:sz w:val="24"/>
+          <w:szCs w:val="24"/>
+        </w:rPr>
+        <w:t xml:space="preserve"> These 16 WECs are optimized within a size-constrained environment. This means that there are limitations on the physical size or placement of the WECs.</w:t>
       </w:r>
     </w:p>
     <w:p>
@@ -864,220 +871,14 @@
         </w:rPr>
         <w:t>a description of the participation of each student to the project</w:t>
       </w:r>
-    </w:p>
-    <w:p>
-      <w:pPr>
-        <w:rPr>
-          <w:rFonts w:ascii="Times New Roman" w:hAnsi="Times New Roman" w:cs="Times New Roman"/>
-          <w:sz w:val="24"/>
-          <w:szCs w:val="24"/>
-        </w:rPr>
-      </w:pPr>
-    </w:p>
-    <w:p>
-      <w:pPr>
-        <w:rPr>
-          <w:rFonts w:ascii="Times New Roman" w:hAnsi="Times New Roman" w:cs="Times New Roman"/>
-          <w:sz w:val="24"/>
-          <w:szCs w:val="24"/>
-        </w:rPr>
-      </w:pPr>
-      <w:r>
-        <w:rPr>
-          <w:rFonts w:ascii="Times New Roman" w:hAnsi="Times New Roman" w:cs="Times New Roman"/>
-          <w:sz w:val="24"/>
-          <w:szCs w:val="24"/>
-        </w:rPr>
-        <w:t>Wave Energy Converters (WECs) convert wave power into electricity.</w:t>
-      </w:r>
-    </w:p>
-    <w:p>
-      <w:pPr>
-        <w:pStyle w:val="ListParagraph"/>
-        <w:numPr>
-          <w:ilvl w:val="0"/>
-          <w:numId w:val="1"/>
-        </w:numPr>
-        <w:rPr>
-          <w:rFonts w:ascii="Times New Roman" w:hAnsi="Times New Roman" w:cs="Times New Roman"/>
-          <w:sz w:val="24"/>
-          <w:szCs w:val="24"/>
-        </w:rPr>
-      </w:pPr>
-      <w:r>
-        <w:rPr>
-          <w:rFonts w:ascii="Times New Roman" w:hAnsi="Times New Roman" w:cs="Times New Roman"/>
-          <w:sz w:val="24"/>
-          <w:szCs w:val="24"/>
-        </w:rPr>
-        <w:t>6 WECs locations are placed and optimized in a size-constrained environment.</w:t>
-      </w:r>
-    </w:p>
-    <w:p>
-      <w:pPr>
-        <w:pStyle w:val="ListParagraph"/>
-        <w:numPr>
-          <w:ilvl w:val="0"/>
-          <w:numId w:val="1"/>
-        </w:numPr>
-        <w:rPr>
-          <w:rFonts w:ascii="Times New Roman" w:hAnsi="Times New Roman" w:cs="Times New Roman"/>
-          <w:sz w:val="24"/>
-          <w:szCs w:val="24"/>
-        </w:rPr>
-      </w:pPr>
-      <w:r>
-        <w:rPr>
-          <w:rFonts w:ascii="Times New Roman" w:hAnsi="Times New Roman" w:cs="Times New Roman"/>
-          <w:sz w:val="24"/>
-          <w:szCs w:val="24"/>
-        </w:rPr>
-        <w:t>The data set consists of 48 attributes, out of which the first 32 attributes are the positions (latitude and longitude) of the 16 WEC, continuous from 0 to 566 (m).</w:t>
-      </w:r>
-    </w:p>
-    <w:p>
-      <w:pPr>
-        <w:pStyle w:val="ListParagraph"/>
-        <w:numPr>
-          <w:ilvl w:val="0"/>
-          <w:numId w:val="1"/>
-        </w:numPr>
-        <w:rPr>
-          <w:rFonts w:ascii="Times New Roman" w:hAnsi="Times New Roman" w:cs="Times New Roman"/>
-          <w:sz w:val="24"/>
-          <w:szCs w:val="24"/>
-        </w:rPr>
-      </w:pPr>
-      <w:r>
-        <w:rPr>
-          <w:rFonts w:ascii="Times New Roman" w:hAnsi="Times New Roman" w:cs="Times New Roman"/>
-          <w:sz w:val="24"/>
-          <w:szCs w:val="24"/>
-        </w:rPr>
-        <w:t>The next 16 attributes are WECs absorbed power.</w:t>
-      </w:r>
-    </w:p>
-    <w:p>
-      <w:pPr>
-        <w:pStyle w:val="ListParagraph"/>
-        <w:numPr>
-          <w:ilvl w:val="0"/>
-          <w:numId w:val="1"/>
-        </w:numPr>
-        <w:rPr>
-          <w:rFonts w:ascii="Times New Roman" w:hAnsi="Times New Roman" w:cs="Times New Roman"/>
-          <w:sz w:val="24"/>
-          <w:szCs w:val="24"/>
-        </w:rPr>
-      </w:pPr>
-      <w:r>
-        <w:rPr>
-          <w:rFonts w:ascii="Times New Roman" w:hAnsi="Times New Roman" w:cs="Times New Roman"/>
-          <w:sz w:val="24"/>
-          <w:szCs w:val="24"/>
-        </w:rPr>
-        <w:t>The last attribute is the total power outputs from the farms.</w:t>
-      </w:r>
-    </w:p>
-    <w:p>
-      <w:pPr>
-        <w:pStyle w:val="ListParagraph"/>
-        <w:numPr>
-          <w:ilvl w:val="0"/>
-          <w:numId w:val="1"/>
-        </w:numPr>
-        <w:rPr>
-          <w:rFonts w:ascii="Times New Roman" w:hAnsi="Times New Roman" w:cs="Times New Roman"/>
-          <w:sz w:val="24"/>
-          <w:szCs w:val="24"/>
-        </w:rPr>
-      </w:pPr>
-      <w:r>
-        <w:rPr>
-          <w:rFonts w:ascii="Times New Roman" w:hAnsi="Times New Roman" w:cs="Times New Roman"/>
-          <w:sz w:val="24"/>
-          <w:szCs w:val="24"/>
-        </w:rPr>
-        <w:t>The WECs positions are used to predict the total power outputs.</w:t>
-      </w:r>
-    </w:p>
-    <w:p>
-      <w:pPr>
-        <w:pStyle w:val="ListParagraph"/>
-        <w:numPr>
-          <w:ilvl w:val="0"/>
-          <w:numId w:val="1"/>
-        </w:numPr>
-        <w:rPr>
-          <w:rFonts w:ascii="Times New Roman" w:hAnsi="Times New Roman" w:cs="Times New Roman"/>
-          <w:sz w:val="24"/>
-          <w:szCs w:val="24"/>
-        </w:rPr>
-      </w:pPr>
-      <w:r>
-        <w:rPr>
-          <w:rFonts w:ascii="Times New Roman" w:hAnsi="Times New Roman" w:cs="Times New Roman"/>
-          <w:sz w:val="24"/>
-          <w:szCs w:val="24"/>
-        </w:rPr>
-        <w:t>A total of 72000 rows of data is present in each dataset.</w:t>
-      </w:r>
-    </w:p>
-    <w:p>
-      <w:pPr>
-        <w:pStyle w:val="ListParagraph"/>
-        <w:numPr>
-          <w:ilvl w:val="0"/>
-          <w:numId w:val="1"/>
-        </w:numPr>
-        <w:rPr>
-          <w:rFonts w:ascii="Times New Roman" w:hAnsi="Times New Roman" w:cs="Times New Roman"/>
-          <w:sz w:val="24"/>
-          <w:szCs w:val="24"/>
-        </w:rPr>
-      </w:pPr>
-      <w:r>
-        <w:rPr>
-          <w:rFonts w:ascii="Times New Roman" w:hAnsi="Times New Roman" w:cs="Times New Roman"/>
-          <w:sz w:val="24"/>
-          <w:szCs w:val="24"/>
-        </w:rPr>
-        <w:t>Each row consists of the data from the wave farm by changing the positions of the 16 converters and their respective absorbed power is noted.</w:t>
-      </w:r>
-    </w:p>
-    <w:p>
-      <w:pPr>
-        <w:rPr>
-          <w:rFonts w:ascii="Times New Roman" w:hAnsi="Times New Roman" w:cs="Times New Roman"/>
-          <w:sz w:val="24"/>
-          <w:szCs w:val="24"/>
-        </w:rPr>
-      </w:pPr>
-      <w:r>
-        <w:rPr>
-          <w:rFonts w:ascii="Times New Roman" w:hAnsi="Times New Roman" w:cs="Times New Roman"/>
-          <w:sz w:val="24"/>
-          <w:szCs w:val="24"/>
-        </w:rPr>
-        <w:t xml:space="preserve">[1] - </w:t>
-      </w:r>
-      <w:r>
-        <w:rPr>
-          <w:rFonts w:ascii="Times New Roman" w:hAnsi="Times New Roman" w:cs="Times New Roman"/>
-          <w:sz w:val="24"/>
-          <w:szCs w:val="24"/>
-        </w:rPr>
-        <w:t>https://arxiv.org/ftp/arxiv/papers/2011/2011.13130.pdf</w:t>
-      </w:r>
-    </w:p>
-    <w:p>
-      <w:pPr>
-        <w:rPr>
-          <w:rFonts w:ascii="Times New Roman" w:hAnsi="Times New Roman" w:cs="Times New Roman"/>
-          <w:sz w:val="24"/>
-          <w:szCs w:val="24"/>
-        </w:rPr>
-      </w:pPr>
+      <w:r>
+        <w:rPr>
+          <w:rFonts w:ascii="Times New Roman" w:hAnsi="Times New Roman" w:cs="Times New Roman"/>
+          <w:sz w:val="24"/>
+          <w:szCs w:val="24"/>
+        </w:rPr>
+        <w:br/>
+      </w:r>
     </w:p>
     <w:p>
       <w:pPr>
@@ -1097,9 +898,11 @@
           <w:sz w:val="24"/>
           <w:szCs w:val="24"/>
         </w:rPr>
-        <w:t>The first data frame</w:t>
-      </w:r>
-      <w:r>
+        <w:br w:type="page"/>
+      </w:r>
+    </w:p>
+    <w:p>
+      <w:pPr>
         <w:rPr>
           <w:rFonts w:ascii="Times New Roman" w:hAnsi="Times New Roman" w:cs="Times New Roman"/>
           <w:b/>
@@ -1107,8 +910,7 @@
           <w:sz w:val="24"/>
           <w:szCs w:val="24"/>
         </w:rPr>
-        <w:t>s long &amp; lat.</w:t>
-      </w:r>
+      </w:pPr>
       <w:r>
         <w:rPr>
           <w:rFonts w:ascii="Times New Roman" w:hAnsi="Times New Roman" w:cs="Times New Roman"/>
@@ -1117,59 +919,18 @@
           <w:sz w:val="24"/>
           <w:szCs w:val="24"/>
         </w:rPr>
-        <w:t xml:space="preserve"> is plotted like this</w:t>
-      </w:r>
-      <w:r>
-        <w:rPr>
-          <w:rFonts w:ascii="Times New Roman" w:hAnsi="Times New Roman" w:cs="Times New Roman"/>
-          <w:sz w:val="24"/>
-          <w:szCs w:val="24"/>
-        </w:rPr>
-        <w:br/>
-      </w:r>
-      <w:r>
-        <w:rPr>
-          <w:rFonts w:ascii="Times New Roman" w:hAnsi="Times New Roman" w:cs="Times New Roman"/>
-          <w:noProof/>
-          <w:sz w:val="24"/>
-          <w:szCs w:val="24"/>
-        </w:rPr>
-        <w:drawing>
-          <wp:inline distT="0" distB="0" distL="0" distR="0" wp14:anchorId="38DD197A" wp14:editId="15273178">
-            <wp:extent cx="5906324" cy="4391638"/>
-            <wp:effectExtent l="0" t="0" r="0" b="9525"/>
-            <wp:docPr id="1258062746" name="Picture 1" descr="A screen shot of a graph&#10;&#10;Description automatically generated"/>
-            <wp:cNvGraphicFramePr>
-              <a:graphicFrameLocks xmlns:a="http://schemas.openxmlformats.org/drawingml/2006/main" noChangeAspect="1"/>
-            </wp:cNvGraphicFramePr>
-            <a:graphic xmlns:a="http://schemas.openxmlformats.org/drawingml/2006/main">
-              <a:graphicData uri="http://schemas.openxmlformats.org/drawingml/2006/picture">
-                <pic:pic xmlns:pic="http://schemas.openxmlformats.org/drawingml/2006/picture">
-                  <pic:nvPicPr>
-                    <pic:cNvPr id="1258062746" name="Picture 1" descr="A screen shot of a graph&#10;&#10;Description automatically generated"/>
-                    <pic:cNvPicPr/>
-                  </pic:nvPicPr>
-                  <pic:blipFill>
-                    <a:blip r:embed="rId13"/>
-                    <a:stretch>
-                      <a:fillRect/>
-                    </a:stretch>
-                  </pic:blipFill>
-                  <pic:spPr>
-                    <a:xfrm>
-                      <a:off x="0" y="0"/>
-                      <a:ext cx="5906324" cy="4391638"/>
-                    </a:xfrm>
-                    <a:prstGeom prst="rect">
-                      <a:avLst/>
-                    </a:prstGeom>
-                  </pic:spPr>
-                </pic:pic>
-              </a:graphicData>
-            </a:graphic>
-          </wp:inline>
-        </w:drawing>
-      </w:r>
+        <w:lastRenderedPageBreak/>
+        <w:t>First Project: Machine Learning Analysis</w:t>
+      </w:r>
+    </w:p>
+    <w:p>
+      <w:pPr>
+        <w:rPr>
+          <w:rFonts w:ascii="Times New Roman" w:hAnsi="Times New Roman" w:cs="Times New Roman"/>
+          <w:sz w:val="24"/>
+          <w:szCs w:val="24"/>
+        </w:rPr>
+      </w:pPr>
     </w:p>
     <w:p>
       <w:pPr>
@@ -1189,7 +950,7 @@
           <w:sz w:val="24"/>
           <w:szCs w:val="24"/>
         </w:rPr>
-        <w:br w:type="page"/>
+        <w:t>Abstract</w:t>
       </w:r>
     </w:p>
     <w:p>
@@ -1202,90 +963,78 @@
           <w:szCs w:val="24"/>
         </w:rPr>
       </w:pPr>
-      <w:r>
-        <w:rPr>
-          <w:rFonts w:ascii="Times New Roman" w:hAnsi="Times New Roman" w:cs="Times New Roman"/>
-          <w:b/>
-          <w:bCs/>
-          <w:sz w:val="24"/>
-          <w:szCs w:val="24"/>
-        </w:rPr>
-        <w:lastRenderedPageBreak/>
-        <w:t>First Project: Machine Learning Analysis</w:t>
-      </w:r>
-    </w:p>
-    <w:p>
-      <w:pPr>
-        <w:rPr>
-          <w:rFonts w:ascii="Times New Roman" w:hAnsi="Times New Roman" w:cs="Times New Roman"/>
-          <w:sz w:val="24"/>
-          <w:szCs w:val="24"/>
-        </w:rPr>
-      </w:pPr>
-    </w:p>
-    <w:p>
-      <w:pPr>
-        <w:rPr>
-          <w:rFonts w:ascii="Times New Roman" w:hAnsi="Times New Roman" w:cs="Times New Roman"/>
-          <w:b/>
-          <w:bCs/>
-          <w:sz w:val="24"/>
-          <w:szCs w:val="24"/>
-        </w:rPr>
-      </w:pPr>
-      <w:r>
-        <w:rPr>
-          <w:rFonts w:ascii="Times New Roman" w:hAnsi="Times New Roman" w:cs="Times New Roman"/>
-          <w:b/>
-          <w:bCs/>
-          <w:sz w:val="24"/>
-          <w:szCs w:val="24"/>
-        </w:rPr>
-        <w:t>Abstract</w:t>
-      </w:r>
-    </w:p>
-    <w:p>
-      <w:pPr>
-        <w:rPr>
-          <w:rFonts w:ascii="Times New Roman" w:hAnsi="Times New Roman" w:cs="Times New Roman"/>
-          <w:b/>
-          <w:bCs/>
-          <w:sz w:val="24"/>
-          <w:szCs w:val="24"/>
-        </w:rPr>
-      </w:pPr>
-    </w:p>
-    <w:p>
-      <w:pPr>
-        <w:rPr>
-          <w:rFonts w:ascii="Times New Roman" w:hAnsi="Times New Roman" w:cs="Times New Roman"/>
-          <w:sz w:val="24"/>
-          <w:szCs w:val="24"/>
-        </w:rPr>
-      </w:pPr>
-      <w:r>
-        <w:rPr>
-          <w:rFonts w:ascii="Times New Roman" w:hAnsi="Times New Roman" w:cs="Times New Roman"/>
-          <w:sz w:val="24"/>
-          <w:szCs w:val="24"/>
-        </w:rPr>
-        <w:t>Th</w:t>
-      </w:r>
-      <w:r>
-        <w:rPr>
-          <w:rFonts w:ascii="Times New Roman" w:hAnsi="Times New Roman" w:cs="Times New Roman"/>
-          <w:sz w:val="24"/>
-          <w:szCs w:val="24"/>
-        </w:rPr>
-        <w:t>is</w:t>
-      </w:r>
-      <w:r>
-        <w:rPr>
-          <w:rFonts w:ascii="Times New Roman" w:hAnsi="Times New Roman" w:cs="Times New Roman"/>
-          <w:sz w:val="24"/>
-          <w:szCs w:val="24"/>
-        </w:rPr>
-        <w:t xml:space="preserve"> project embarks on a journey into the world of Wave Energy Converters (WECs) and machine learning analysis.</w:t>
+    </w:p>
+    <w:p>
+      <w:pPr>
+        <w:rPr>
+          <w:rFonts w:ascii="Times New Roman" w:hAnsi="Times New Roman" w:cs="Times New Roman"/>
+          <w:sz w:val="24"/>
+          <w:szCs w:val="24"/>
+        </w:rPr>
+      </w:pPr>
+      <w:r>
+        <w:rPr>
+          <w:rFonts w:ascii="Times New Roman" w:hAnsi="Times New Roman" w:cs="Times New Roman"/>
+          <w:sz w:val="24"/>
+          <w:szCs w:val="24"/>
+        </w:rPr>
+        <w:t>D</w:t>
+      </w:r>
+      <w:r>
+        <w:rPr>
+          <w:rFonts w:ascii="Times New Roman" w:hAnsi="Times New Roman" w:cs="Times New Roman"/>
+          <w:sz w:val="24"/>
+          <w:szCs w:val="24"/>
+        </w:rPr>
+        <w:t>elving into the innovative world of renewable energy and sustainable technology.</w:t>
+      </w:r>
+      <w:r>
+        <w:rPr>
+          <w:rFonts w:ascii="Times New Roman" w:hAnsi="Times New Roman" w:cs="Times New Roman"/>
+          <w:sz w:val="24"/>
+          <w:szCs w:val="24"/>
+        </w:rPr>
+        <w:t xml:space="preserve"> </w:t>
+      </w:r>
+      <w:r>
+        <w:rPr>
+          <w:rFonts w:ascii="Times New Roman" w:hAnsi="Times New Roman" w:cs="Times New Roman"/>
+          <w:sz w:val="24"/>
+          <w:szCs w:val="24"/>
+        </w:rPr>
+        <w:t xml:space="preserve">This research </w:t>
+      </w:r>
+      <w:r>
+        <w:rPr>
+          <w:rFonts w:ascii="Times New Roman" w:hAnsi="Times New Roman" w:cs="Times New Roman"/>
+          <w:sz w:val="24"/>
+          <w:szCs w:val="24"/>
+        </w:rPr>
+        <w:t>project</w:t>
+      </w:r>
+      <w:r>
+        <w:rPr>
+          <w:rFonts w:ascii="Times New Roman" w:hAnsi="Times New Roman" w:cs="Times New Roman"/>
+          <w:sz w:val="24"/>
+          <w:szCs w:val="24"/>
+        </w:rPr>
+        <w:t xml:space="preserve"> </w:t>
+      </w:r>
+      <w:r>
+        <w:rPr>
+          <w:rFonts w:ascii="Times New Roman" w:hAnsi="Times New Roman" w:cs="Times New Roman"/>
+          <w:sz w:val="24"/>
+          <w:szCs w:val="24"/>
+        </w:rPr>
+        <w:t>explores</w:t>
+      </w:r>
+      <w:r>
+        <w:rPr>
+          <w:rFonts w:ascii="Times New Roman" w:hAnsi="Times New Roman" w:cs="Times New Roman"/>
+          <w:sz w:val="24"/>
+          <w:szCs w:val="24"/>
+        </w:rPr>
+        <w:t xml:space="preserve"> Wave Energy Converters (WECs) and their integration with machine learning analysis.</w:t>
       </w:r>
       <w:r>
         <w:rPr>
@@ -1333,7 +1082,23 @@
           <w:sz w:val="24"/>
           <w:szCs w:val="24"/>
         </w:rPr>
-        <w:t>onfiguration is pivotal for maximizing power absorption.</w:t>
+        <w:t xml:space="preserve">onfiguration is pivotal for maximizing power </w:t>
+      </w:r>
+      <w:r>
+        <w:rPr>
+          <w:rFonts w:ascii="Times New Roman" w:hAnsi="Times New Roman" w:cs="Times New Roman"/>
+          <w:sz w:val="24"/>
+          <w:szCs w:val="24"/>
+        </w:rPr>
+        <w:t>production</w:t>
+      </w:r>
+      <w:r>
+        <w:rPr>
+          <w:rFonts w:ascii="Times New Roman" w:hAnsi="Times New Roman" w:cs="Times New Roman"/>
+          <w:sz w:val="24"/>
+          <w:szCs w:val="24"/>
+        </w:rPr>
+        <w:t>.</w:t>
       </w:r>
       <w:r>
         <w:rPr>
@@ -1365,14 +1130,6 @@
           <w:sz w:val="24"/>
           <w:szCs w:val="24"/>
         </w:rPr>
-        <w:t xml:space="preserve"> a</w:t>
-      </w:r>
-      <w:r>
-        <w:rPr>
-          <w:rFonts w:ascii="Times New Roman" w:hAnsi="Times New Roman" w:cs="Times New Roman"/>
-          <w:sz w:val="24"/>
-          <w:szCs w:val="24"/>
-        </w:rPr>
         <w:t xml:space="preserve"> </w:t>
       </w:r>
       <w:r>
@@ -1382,6 +1139,14 @@
           <w:szCs w:val="24"/>
         </w:rPr>
         <w:t>real-world test site</w:t>
+      </w:r>
+      <w:r>
+        <w:rPr>
+          <w:rFonts w:ascii="Times New Roman" w:hAnsi="Times New Roman" w:cs="Times New Roman"/>
+          <w:sz w:val="24"/>
+          <w:szCs w:val="24"/>
+        </w:rPr>
+        <w:t>s</w:t>
       </w:r>
       <w:r>
         <w:rPr>
@@ -1538,130 +1303,233 @@
           <w:sz w:val="24"/>
           <w:szCs w:val="24"/>
         </w:rPr>
-        <w:t>It revolves around the optimization of WECs within a size-constrained environment to harness wave power and convert it into electricity. Key objectives include:</w:t>
-      </w:r>
-    </w:p>
-    <w:p>
-      <w:pPr>
-        <w:rPr>
-          <w:rFonts w:ascii="Times New Roman" w:hAnsi="Times New Roman" w:cs="Times New Roman"/>
-          <w:sz w:val="24"/>
-          <w:szCs w:val="24"/>
-        </w:rPr>
-      </w:pPr>
-    </w:p>
-    <w:p>
-      <w:pPr>
-        <w:pStyle w:val="ListParagraph"/>
-        <w:numPr>
-          <w:ilvl w:val="0"/>
-          <w:numId w:val="5"/>
-        </w:numPr>
-        <w:rPr>
-          <w:rFonts w:ascii="Times New Roman" w:hAnsi="Times New Roman" w:cs="Times New Roman"/>
-          <w:sz w:val="24"/>
-          <w:szCs w:val="24"/>
-        </w:rPr>
-      </w:pPr>
-      <w:r>
-        <w:rPr>
-          <w:rFonts w:ascii="Times New Roman" w:hAnsi="Times New Roman" w:cs="Times New Roman"/>
-          <w:sz w:val="24"/>
-          <w:szCs w:val="24"/>
-        </w:rPr>
-        <w:t>Selecting a dataset collected from real wave scenarios along the southern coast of Australia, encompassing locations such as Sydney, Adelaide, Perth, and Tasmania.</w:t>
-      </w:r>
-    </w:p>
-    <w:p>
-      <w:pPr>
-        <w:pStyle w:val="ListParagraph"/>
-        <w:numPr>
-          <w:ilvl w:val="0"/>
-          <w:numId w:val="5"/>
-        </w:numPr>
-        <w:rPr>
-          <w:rFonts w:ascii="Times New Roman" w:hAnsi="Times New Roman" w:cs="Times New Roman"/>
-          <w:sz w:val="24"/>
-          <w:szCs w:val="24"/>
-        </w:rPr>
-      </w:pPr>
-      <w:r>
-        <w:rPr>
-          <w:rFonts w:ascii="Times New Roman" w:hAnsi="Times New Roman" w:cs="Times New Roman"/>
-          <w:sz w:val="24"/>
-          <w:szCs w:val="24"/>
-        </w:rPr>
-        <w:t>Focusing on 16 WEC locations, which are optimized while adhering to limitations on physical size and placement.</w:t>
-      </w:r>
-    </w:p>
-    <w:p>
-      <w:pPr>
-        <w:pStyle w:val="ListParagraph"/>
-        <w:numPr>
-          <w:ilvl w:val="0"/>
-          <w:numId w:val="5"/>
-        </w:numPr>
-        <w:rPr>
-          <w:rFonts w:ascii="Times New Roman" w:hAnsi="Times New Roman" w:cs="Times New Roman"/>
-          <w:sz w:val="24"/>
-          <w:szCs w:val="24"/>
-        </w:rPr>
-      </w:pPr>
-      <w:r>
-        <w:rPr>
-          <w:rFonts w:ascii="Times New Roman" w:hAnsi="Times New Roman" w:cs="Times New Roman"/>
-          <w:sz w:val="24"/>
-          <w:szCs w:val="24"/>
-        </w:rPr>
-        <w:t>Analyzing a dataset containing 48 attributes, including the positions (latitude and longitude) of the 16 WECs, absorbed power, and the total power outputs from the farms.</w:t>
-      </w:r>
-    </w:p>
-    <w:p>
-      <w:pPr>
-        <w:pStyle w:val="ListParagraph"/>
-        <w:numPr>
-          <w:ilvl w:val="0"/>
-          <w:numId w:val="5"/>
-        </w:numPr>
-        <w:rPr>
-          <w:rFonts w:ascii="Times New Roman" w:hAnsi="Times New Roman" w:cs="Times New Roman"/>
-          <w:sz w:val="24"/>
-          <w:szCs w:val="24"/>
-        </w:rPr>
-      </w:pPr>
-      <w:r>
-        <w:rPr>
-          <w:rFonts w:ascii="Times New Roman" w:hAnsi="Times New Roman" w:cs="Times New Roman"/>
-          <w:sz w:val="24"/>
-          <w:szCs w:val="24"/>
-        </w:rPr>
-        <w:t>Posing research questions related to the optimization of WECs in this unique and size-constrained environment.</w:t>
-      </w:r>
-    </w:p>
-    <w:p>
-      <w:pPr>
-        <w:rPr>
-          <w:rFonts w:ascii="Times New Roman" w:hAnsi="Times New Roman" w:cs="Times New Roman"/>
-          <w:sz w:val="24"/>
-          <w:szCs w:val="24"/>
-        </w:rPr>
-      </w:pPr>
-    </w:p>
-    <w:p>
-      <w:pPr>
-        <w:rPr>
-          <w:rFonts w:ascii="Times New Roman" w:hAnsi="Times New Roman" w:cs="Times New Roman"/>
-          <w:sz w:val="24"/>
-          <w:szCs w:val="24"/>
-        </w:rPr>
-      </w:pPr>
-      <w:r>
-        <w:rPr>
-          <w:rFonts w:ascii="Times New Roman" w:hAnsi="Times New Roman" w:cs="Times New Roman"/>
-          <w:sz w:val="24"/>
-          <w:szCs w:val="24"/>
-        </w:rPr>
-        <w:t>The project will employ machine learning algorithms to predict the total power outputs based on the positions and absorbed power of WECs, delving into the innovative world of renewable energy and sustainable technology.</w:t>
+        <w:t>In the present era, one of the most pressing global challenges revolves around the generation of energy while mitigating adverse environmental effects. Conventional methods of energy generation</w:t>
+      </w:r>
+      <w:r>
+        <w:rPr>
+          <w:rFonts w:ascii="Times New Roman" w:hAnsi="Times New Roman" w:cs="Times New Roman"/>
+          <w:sz w:val="24"/>
+          <w:szCs w:val="24"/>
+        </w:rPr>
+        <w:t xml:space="preserve"> are</w:t>
+      </w:r>
+      <w:r>
+        <w:rPr>
+          <w:rFonts w:ascii="Times New Roman" w:hAnsi="Times New Roman" w:cs="Times New Roman"/>
+          <w:sz w:val="24"/>
+          <w:szCs w:val="24"/>
+        </w:rPr>
+        <w:t xml:space="preserve"> reliant on fossil fuels</w:t>
+      </w:r>
+      <w:r>
+        <w:rPr>
+          <w:rFonts w:ascii="Times New Roman" w:hAnsi="Times New Roman" w:cs="Times New Roman"/>
+          <w:sz w:val="24"/>
+          <w:szCs w:val="24"/>
+        </w:rPr>
+        <w:t xml:space="preserve"> and</w:t>
+      </w:r>
+      <w:r>
+        <w:rPr>
+          <w:rFonts w:ascii="Times New Roman" w:hAnsi="Times New Roman" w:cs="Times New Roman"/>
+          <w:sz w:val="24"/>
+          <w:szCs w:val="24"/>
+        </w:rPr>
+        <w:t xml:space="preserve"> have proven unsustainable.</w:t>
+      </w:r>
+      <w:r>
+        <w:rPr>
+          <w:rFonts w:ascii="Times New Roman" w:hAnsi="Times New Roman" w:cs="Times New Roman"/>
+          <w:sz w:val="24"/>
+          <w:szCs w:val="24"/>
+        </w:rPr>
+        <w:t xml:space="preserve">  </w:t>
+      </w:r>
+      <w:r>
+        <w:rPr>
+          <w:rFonts w:ascii="Times New Roman" w:hAnsi="Times New Roman" w:cs="Times New Roman"/>
+          <w:sz w:val="24"/>
+          <w:szCs w:val="24"/>
+        </w:rPr>
+        <w:t>Historically, renewable energy resources carried a higher cost burden in comparison to conventional fossil fuel sources</w:t>
+      </w:r>
+      <w:r>
+        <w:rPr>
+          <w:rFonts w:ascii="Times New Roman" w:hAnsi="Times New Roman" w:cs="Times New Roman"/>
+          <w:sz w:val="24"/>
+          <w:szCs w:val="24"/>
+        </w:rPr>
+        <w:t xml:space="preserve">.  This led to </w:t>
+      </w:r>
+      <w:r>
+        <w:rPr>
+          <w:rFonts w:ascii="Times New Roman" w:hAnsi="Times New Roman" w:cs="Times New Roman"/>
+          <w:sz w:val="24"/>
+          <w:szCs w:val="24"/>
+        </w:rPr>
+        <w:t>deterr</w:t>
+      </w:r>
+      <w:r>
+        <w:rPr>
+          <w:rFonts w:ascii="Times New Roman" w:hAnsi="Times New Roman" w:cs="Times New Roman"/>
+          <w:sz w:val="24"/>
+          <w:szCs w:val="24"/>
+        </w:rPr>
+        <w:t>ing</w:t>
+      </w:r>
+      <w:r>
+        <w:rPr>
+          <w:rFonts w:ascii="Times New Roman" w:hAnsi="Times New Roman" w:cs="Times New Roman"/>
+          <w:sz w:val="24"/>
+          <w:szCs w:val="24"/>
+        </w:rPr>
+        <w:t xml:space="preserve"> governmental interest in their promotion. Fortunately, this paradigm has recently undergone a noteworthy shift.</w:t>
+      </w:r>
+      <w:r>
+        <w:rPr>
+          <w:rFonts w:ascii="Times New Roman" w:hAnsi="Times New Roman" w:cs="Times New Roman"/>
+          <w:sz w:val="24"/>
+          <w:szCs w:val="24"/>
+        </w:rPr>
+        <w:t xml:space="preserve"> </w:t>
+      </w:r>
+      <w:r>
+        <w:rPr>
+          <w:rFonts w:ascii="Times New Roman" w:hAnsi="Times New Roman" w:cs="Times New Roman"/>
+          <w:sz w:val="24"/>
+          <w:szCs w:val="24"/>
+        </w:rPr>
+        <w:t xml:space="preserve"> </w:t>
+      </w:r>
+      <w:r>
+        <w:rPr>
+          <w:rFonts w:ascii="Times New Roman" w:hAnsi="Times New Roman" w:cs="Times New Roman"/>
+          <w:sz w:val="24"/>
+          <w:szCs w:val="24"/>
+        </w:rPr>
+        <w:t>W</w:t>
+      </w:r>
+      <w:r>
+        <w:rPr>
+          <w:rFonts w:ascii="Times New Roman" w:hAnsi="Times New Roman" w:cs="Times New Roman"/>
+          <w:sz w:val="24"/>
+          <w:szCs w:val="24"/>
+        </w:rPr>
+        <w:t>ave energy is a</w:t>
+      </w:r>
+      <w:r>
+        <w:rPr>
+          <w:rFonts w:ascii="Times New Roman" w:hAnsi="Times New Roman" w:cs="Times New Roman"/>
+          <w:sz w:val="24"/>
+          <w:szCs w:val="24"/>
+        </w:rPr>
+        <w:t xml:space="preserve"> </w:t>
+      </w:r>
+      <w:r>
+        <w:rPr>
+          <w:rFonts w:ascii="Times New Roman" w:hAnsi="Times New Roman" w:cs="Times New Roman"/>
+          <w:sz w:val="24"/>
+          <w:szCs w:val="24"/>
+        </w:rPr>
+        <w:t xml:space="preserve">promising </w:t>
+      </w:r>
+      <w:r>
+        <w:rPr>
+          <w:rFonts w:ascii="Times New Roman" w:hAnsi="Times New Roman" w:cs="Times New Roman"/>
+          <w:sz w:val="24"/>
+          <w:szCs w:val="24"/>
+        </w:rPr>
+        <w:t>aspect</w:t>
+      </w:r>
+      <w:r>
+        <w:rPr>
+          <w:rFonts w:ascii="Times New Roman" w:hAnsi="Times New Roman" w:cs="Times New Roman"/>
+          <w:sz w:val="24"/>
+          <w:szCs w:val="24"/>
+        </w:rPr>
+        <w:t xml:space="preserve"> </w:t>
+      </w:r>
+      <w:r>
+        <w:rPr>
+          <w:rFonts w:ascii="Times New Roman" w:hAnsi="Times New Roman" w:cs="Times New Roman"/>
+          <w:sz w:val="24"/>
+          <w:szCs w:val="24"/>
+        </w:rPr>
+        <w:t xml:space="preserve">of renewable energy, boasting substantial energy potential while causing minimal environmental repercussions. The </w:t>
+      </w:r>
+      <w:r>
+        <w:rPr>
+          <w:rFonts w:ascii="Times New Roman" w:hAnsi="Times New Roman" w:cs="Times New Roman"/>
+          <w:sz w:val="24"/>
+          <w:szCs w:val="24"/>
+        </w:rPr>
+        <w:t>efficiency</w:t>
+      </w:r>
+      <w:r>
+        <w:rPr>
+          <w:rFonts w:ascii="Times New Roman" w:hAnsi="Times New Roman" w:cs="Times New Roman"/>
+          <w:sz w:val="24"/>
+          <w:szCs w:val="24"/>
+        </w:rPr>
+        <w:t xml:space="preserve"> of wave energy extraction is contingent not only upon the design of wave energy converters</w:t>
+      </w:r>
+      <w:r>
+        <w:rPr>
+          <w:rFonts w:ascii="Times New Roman" w:hAnsi="Times New Roman" w:cs="Times New Roman"/>
+          <w:sz w:val="24"/>
+          <w:szCs w:val="24"/>
+        </w:rPr>
+        <w:t>,</w:t>
+      </w:r>
+      <w:r>
+        <w:rPr>
+          <w:rFonts w:ascii="Times New Roman" w:hAnsi="Times New Roman" w:cs="Times New Roman"/>
+          <w:sz w:val="24"/>
+          <w:szCs w:val="24"/>
+        </w:rPr>
+        <w:t xml:space="preserve"> but also on the strategic location of the wave farms.</w:t>
+      </w:r>
+      <w:r>
+        <w:rPr>
+          <w:rFonts w:ascii="Times New Roman" w:hAnsi="Times New Roman" w:cs="Times New Roman"/>
+          <w:sz w:val="24"/>
+          <w:szCs w:val="24"/>
+        </w:rPr>
+        <w:t xml:space="preserve">  It</w:t>
+      </w:r>
+      <w:r>
+        <w:rPr>
+          <w:rFonts w:ascii="Times New Roman" w:hAnsi="Times New Roman" w:cs="Times New Roman"/>
+          <w:sz w:val="24"/>
+          <w:szCs w:val="24"/>
+        </w:rPr>
+        <w:t xml:space="preserve"> revolves around the optimization of WECs within a size-constrained environment to harness wave power and convert it into electricity. </w:t>
+      </w:r>
+    </w:p>
+    <w:p>
+      <w:pPr>
+        <w:rPr>
+          <w:rFonts w:ascii="Times New Roman" w:hAnsi="Times New Roman" w:cs="Times New Roman"/>
+          <w:sz w:val="24"/>
+          <w:szCs w:val="24"/>
+        </w:rPr>
+      </w:pPr>
+    </w:p>
+    <w:p>
+      <w:pPr>
+        <w:rPr>
+          <w:rFonts w:ascii="Times New Roman" w:hAnsi="Times New Roman" w:cs="Times New Roman"/>
+          <w:sz w:val="24"/>
+          <w:szCs w:val="24"/>
+        </w:rPr>
+      </w:pPr>
+      <w:r>
+        <w:rPr>
+          <w:rFonts w:ascii="Times New Roman" w:hAnsi="Times New Roman" w:cs="Times New Roman"/>
+          <w:sz w:val="24"/>
+          <w:szCs w:val="24"/>
+        </w:rPr>
+        <w:t xml:space="preserve">The project will employ machine learning algorithms to predict the total power outputs based on the positions and absorbed power of WECs, </w:t>
       </w:r>
     </w:p>
     <w:p>
@@ -1696,58 +1564,40 @@
           <w:sz w:val="24"/>
           <w:szCs w:val="24"/>
         </w:rPr>
-        <w:t>Dataset Selection and Exploration</w:t>
-      </w:r>
-    </w:p>
-    <w:p>
-      <w:pPr>
-        <w:rPr>
-          <w:rFonts w:ascii="Times New Roman" w:hAnsi="Times New Roman" w:cs="Times New Roman"/>
-          <w:sz w:val="24"/>
-          <w:szCs w:val="24"/>
-        </w:rPr>
-      </w:pPr>
-      <w:r>
-        <w:rPr>
-          <w:rFonts w:ascii="Times New Roman" w:hAnsi="Times New Roman" w:cs="Times New Roman"/>
-          <w:sz w:val="24"/>
-          <w:szCs w:val="24"/>
-        </w:rPr>
-        <w:t>- The group will choose a suitable dataset from the UC Irvine Machine Learning Repository.</w:t>
-      </w:r>
-    </w:p>
-    <w:p>
-      <w:pPr>
-        <w:rPr>
-          <w:rFonts w:ascii="Times New Roman" w:hAnsi="Times New Roman" w:cs="Times New Roman"/>
-          <w:sz w:val="24"/>
-          <w:szCs w:val="24"/>
-        </w:rPr>
-      </w:pPr>
-      <w:r>
-        <w:rPr>
-          <w:rFonts w:ascii="Times New Roman" w:hAnsi="Times New Roman" w:cs="Times New Roman"/>
-          <w:sz w:val="24"/>
-          <w:szCs w:val="24"/>
-        </w:rPr>
-        <w:t>- A thorough exploration of the dataset will be performed to understand its structure, features, and characteristics.</w:t>
-      </w:r>
-    </w:p>
-    <w:p>
-      <w:pPr>
-        <w:rPr>
-          <w:rFonts w:ascii="Times New Roman" w:hAnsi="Times New Roman" w:cs="Times New Roman"/>
-          <w:sz w:val="24"/>
-          <w:szCs w:val="24"/>
-        </w:rPr>
-      </w:pPr>
-      <w:r>
-        <w:rPr>
-          <w:rFonts w:ascii="Times New Roman" w:hAnsi="Times New Roman" w:cs="Times New Roman"/>
-          <w:sz w:val="24"/>
-          <w:szCs w:val="24"/>
-        </w:rPr>
-        <w:t>-</w:t>
+        <w:t>Dataset</w:t>
+      </w:r>
+    </w:p>
+    <w:p>
+      <w:pPr>
+        <w:rPr>
+          <w:rFonts w:ascii="Times New Roman" w:hAnsi="Times New Roman" w:cs="Times New Roman"/>
+          <w:sz w:val="24"/>
+          <w:szCs w:val="24"/>
+        </w:rPr>
+      </w:pPr>
+      <w:r>
+        <w:rPr>
+          <w:rFonts w:ascii="Times New Roman" w:hAnsi="Times New Roman" w:cs="Times New Roman"/>
+          <w:sz w:val="24"/>
+          <w:szCs w:val="24"/>
+        </w:rPr>
+        <w:t xml:space="preserve">The dataset used in this study is sourced from the UC Irvine Machine Learning Repository and consists of data from four wave scenarios observed </w:t>
+      </w:r>
+      <w:r>
+        <w:rPr>
+          <w:rFonts w:ascii="Times New Roman" w:hAnsi="Times New Roman" w:cs="Times New Roman"/>
+          <w:sz w:val="24"/>
+          <w:szCs w:val="24"/>
+        </w:rPr>
+        <w:t xml:space="preserve">along the southern coast of Australia, </w:t>
+      </w:r>
+      <w:r>
+        <w:rPr>
+          <w:rFonts w:ascii="Times New Roman" w:hAnsi="Times New Roman" w:cs="Times New Roman"/>
+          <w:sz w:val="24"/>
+          <w:szCs w:val="24"/>
+        </w:rPr>
+        <w:t>incorporating</w:t>
       </w:r>
       <w:r>
         <w:rPr>
@@ -1763,7 +1613,468 @@
           <w:sz w:val="24"/>
           <w:szCs w:val="24"/>
         </w:rPr>
-        <w:t>Our dataset is sourced from four authentic wave scenarios, observed along the southern coast of Australia.</w:t>
+        <w:t>locations such as Sydney, Adelaide, Perth, and Tasmania.</w:t>
+      </w:r>
+      <w:r>
+        <w:rPr>
+          <w:rFonts w:ascii="Times New Roman" w:hAnsi="Times New Roman" w:cs="Times New Roman"/>
+          <w:sz w:val="24"/>
+          <w:szCs w:val="24"/>
+        </w:rPr>
+        <w:t xml:space="preserve">  </w:t>
+      </w:r>
+      <w:r>
+        <w:rPr>
+          <w:rFonts w:ascii="Times New Roman" w:hAnsi="Times New Roman" w:cs="Times New Roman"/>
+          <w:sz w:val="24"/>
+          <w:szCs w:val="24"/>
+        </w:rPr>
+        <w:t>The f</w:t>
+      </w:r>
+      <w:r>
+        <w:rPr>
+          <w:rFonts w:ascii="Times New Roman" w:hAnsi="Times New Roman" w:cs="Times New Roman"/>
+          <w:sz w:val="24"/>
+          <w:szCs w:val="24"/>
+        </w:rPr>
+        <w:t>our strategic WEC locations have been methodically</w:t>
+      </w:r>
+      <w:r>
+        <w:rPr>
+          <w:rFonts w:ascii="Times New Roman" w:hAnsi="Times New Roman" w:cs="Times New Roman"/>
+          <w:sz w:val="24"/>
+          <w:szCs w:val="24"/>
+        </w:rPr>
+        <w:t xml:space="preserve"> </w:t>
+      </w:r>
+      <w:r>
+        <w:rPr>
+          <w:rFonts w:ascii="Times New Roman" w:hAnsi="Times New Roman" w:cs="Times New Roman"/>
+          <w:sz w:val="24"/>
+          <w:szCs w:val="24"/>
+        </w:rPr>
+        <w:t xml:space="preserve">placed within the confines of a size-constrained environment. The dataset employed for analysis comprises a total of 48 attributes. Notably, the first 32 attributes pertain to the precise </w:t>
+      </w:r>
+      <w:r>
+        <w:rPr>
+          <w:rFonts w:ascii="Times New Roman" w:hAnsi="Times New Roman" w:cs="Times New Roman"/>
+          <w:sz w:val="24"/>
+          <w:szCs w:val="24"/>
+        </w:rPr>
+        <w:t>locations</w:t>
+      </w:r>
+      <w:r>
+        <w:rPr>
+          <w:rFonts w:ascii="Times New Roman" w:hAnsi="Times New Roman" w:cs="Times New Roman"/>
+          <w:sz w:val="24"/>
+          <w:szCs w:val="24"/>
+        </w:rPr>
+        <w:t xml:space="preserve"> (both latitude and longitude) of the 16 WECs</w:t>
+      </w:r>
+      <w:r>
+        <w:rPr>
+          <w:rFonts w:ascii="Times New Roman" w:hAnsi="Times New Roman" w:cs="Times New Roman"/>
+          <w:sz w:val="24"/>
+          <w:szCs w:val="24"/>
+        </w:rPr>
+        <w:t>.</w:t>
+      </w:r>
+      <w:r>
+        <w:rPr>
+          <w:rFonts w:ascii="Times New Roman" w:hAnsi="Times New Roman" w:cs="Times New Roman"/>
+          <w:sz w:val="24"/>
+          <w:szCs w:val="24"/>
+        </w:rPr>
+        <w:t xml:space="preserve">  The l</w:t>
+      </w:r>
+      <w:r>
+        <w:rPr>
+          <w:rFonts w:ascii="Times New Roman" w:hAnsi="Times New Roman" w:cs="Times New Roman"/>
+          <w:sz w:val="24"/>
+          <w:szCs w:val="24"/>
+        </w:rPr>
+        <w:t>ongitude</w:t>
+      </w:r>
+      <w:r>
+        <w:rPr>
+          <w:rFonts w:ascii="Times New Roman" w:hAnsi="Times New Roman" w:cs="Times New Roman"/>
+          <w:sz w:val="24"/>
+          <w:szCs w:val="24"/>
+        </w:rPr>
+        <w:t xml:space="preserve"> and </w:t>
+      </w:r>
+      <w:r>
+        <w:rPr>
+          <w:rFonts w:ascii="Times New Roman" w:hAnsi="Times New Roman" w:cs="Times New Roman"/>
+          <w:sz w:val="24"/>
+          <w:szCs w:val="24"/>
+        </w:rPr>
+        <w:t>latitude</w:t>
+      </w:r>
+      <w:r>
+        <w:rPr>
+          <w:rFonts w:ascii="Times New Roman" w:hAnsi="Times New Roman" w:cs="Times New Roman"/>
+          <w:sz w:val="24"/>
+          <w:szCs w:val="24"/>
+        </w:rPr>
+        <w:t xml:space="preserve"> </w:t>
+      </w:r>
+      <w:r>
+        <w:rPr>
+          <w:rFonts w:ascii="Times New Roman" w:hAnsi="Times New Roman" w:cs="Times New Roman"/>
+          <w:sz w:val="24"/>
+          <w:szCs w:val="24"/>
+        </w:rPr>
+        <w:t xml:space="preserve">are represented as </w:t>
+      </w:r>
+      <w:r>
+        <w:rPr>
+          <w:rFonts w:ascii="Times New Roman" w:hAnsi="Times New Roman" w:cs="Times New Roman"/>
+          <w:sz w:val="24"/>
+          <w:szCs w:val="24"/>
+        </w:rPr>
+        <w:t>X1</w:t>
+      </w:r>
+      <w:r>
+        <w:rPr>
+          <w:rFonts w:ascii="Times New Roman" w:hAnsi="Times New Roman" w:cs="Times New Roman"/>
+          <w:sz w:val="24"/>
+          <w:szCs w:val="24"/>
+        </w:rPr>
+        <w:t xml:space="preserve">, …, </w:t>
+      </w:r>
+      <w:r>
+        <w:rPr>
+          <w:rFonts w:ascii="Times New Roman" w:hAnsi="Times New Roman" w:cs="Times New Roman"/>
+          <w:sz w:val="24"/>
+          <w:szCs w:val="24"/>
+        </w:rPr>
+        <w:t>X16</w:t>
+      </w:r>
+      <w:r>
+        <w:rPr>
+          <w:rFonts w:ascii="Times New Roman" w:hAnsi="Times New Roman" w:cs="Times New Roman"/>
+          <w:sz w:val="24"/>
+          <w:szCs w:val="24"/>
+        </w:rPr>
+        <w:t xml:space="preserve"> and Y</w:t>
+      </w:r>
+      <w:r>
+        <w:rPr>
+          <w:rFonts w:ascii="Times New Roman" w:hAnsi="Times New Roman" w:cs="Times New Roman"/>
+          <w:sz w:val="24"/>
+          <w:szCs w:val="24"/>
+        </w:rPr>
+        <w:t>1</w:t>
+      </w:r>
+      <w:r>
+        <w:rPr>
+          <w:rFonts w:ascii="Times New Roman" w:hAnsi="Times New Roman" w:cs="Times New Roman"/>
+          <w:sz w:val="24"/>
+          <w:szCs w:val="24"/>
+        </w:rPr>
+        <w:t xml:space="preserve">, …, </w:t>
+      </w:r>
+      <w:r>
+        <w:rPr>
+          <w:rFonts w:ascii="Times New Roman" w:hAnsi="Times New Roman" w:cs="Times New Roman"/>
+          <w:sz w:val="24"/>
+          <w:szCs w:val="24"/>
+        </w:rPr>
+        <w:t>Y</w:t>
+      </w:r>
+      <w:r>
+        <w:rPr>
+          <w:rFonts w:ascii="Times New Roman" w:hAnsi="Times New Roman" w:cs="Times New Roman"/>
+          <w:sz w:val="24"/>
+          <w:szCs w:val="24"/>
+        </w:rPr>
+        <w:t>16</w:t>
+      </w:r>
+      <w:r>
+        <w:rPr>
+          <w:rFonts w:ascii="Times New Roman" w:hAnsi="Times New Roman" w:cs="Times New Roman"/>
+          <w:sz w:val="24"/>
+          <w:szCs w:val="24"/>
+        </w:rPr>
+        <w:t xml:space="preserve"> respectively. </w:t>
+      </w:r>
+      <w:r>
+        <w:rPr>
+          <w:rFonts w:ascii="Times New Roman" w:hAnsi="Times New Roman" w:cs="Times New Roman"/>
+          <w:sz w:val="24"/>
+          <w:szCs w:val="24"/>
+        </w:rPr>
+        <w:t xml:space="preserve"> This is</w:t>
+      </w:r>
+      <w:r>
+        <w:rPr>
+          <w:rFonts w:ascii="Times New Roman" w:hAnsi="Times New Roman" w:cs="Times New Roman"/>
+          <w:sz w:val="24"/>
+          <w:szCs w:val="24"/>
+        </w:rPr>
+        <w:t xml:space="preserve"> denoted as continuous values ranging from 0 to 566 meters.</w:t>
+      </w:r>
+      <w:r>
+        <w:rPr>
+          <w:rFonts w:ascii="Times New Roman" w:hAnsi="Times New Roman" w:cs="Times New Roman"/>
+          <w:sz w:val="24"/>
+          <w:szCs w:val="24"/>
+        </w:rPr>
+        <w:t xml:space="preserve"> {</w:t>
+      </w:r>
+      <w:r>
+        <w:rPr>
+          <w:rFonts w:ascii="Times New Roman" w:hAnsi="Times New Roman" w:cs="Times New Roman"/>
+          <w:color w:val="FF0000"/>
+          <w:sz w:val="24"/>
+          <w:szCs w:val="24"/>
+        </w:rPr>
+        <w:t xml:space="preserve">add </w:t>
+      </w:r>
+      <w:r>
+        <w:rPr>
+          <w:rFonts w:ascii="Times New Roman" w:hAnsi="Times New Roman" w:cs="Times New Roman"/>
+          <w:sz w:val="24"/>
+          <w:szCs w:val="24"/>
+        </w:rPr>
+        <w:t>fig</w:t>
+      </w:r>
+      <w:r>
+        <w:rPr>
+          <w:rFonts w:ascii="Times New Roman" w:hAnsi="Times New Roman" w:cs="Times New Roman"/>
+          <w:sz w:val="24"/>
+          <w:szCs w:val="24"/>
+        </w:rPr>
+        <w:t xml:space="preserve"> </w:t>
+      </w:r>
+      <w:proofErr w:type="spellStart"/>
+      <w:r>
+        <w:rPr>
+          <w:rFonts w:ascii="Times New Roman" w:hAnsi="Times New Roman" w:cs="Times New Roman"/>
+          <w:sz w:val="24"/>
+          <w:szCs w:val="24"/>
+        </w:rPr>
+        <w:t>D</w:t>
+      </w:r>
+      <w:r>
+        <w:rPr>
+          <w:rFonts w:ascii="Times New Roman" w:hAnsi="Times New Roman" w:cs="Times New Roman"/>
+          <w:sz w:val="24"/>
+          <w:szCs w:val="24"/>
+        </w:rPr>
+        <w:t>istinctConfigurationOfTheWaveFarm</w:t>
+      </w:r>
+      <w:proofErr w:type="spellEnd"/>
+      <w:r>
+        <w:rPr>
+          <w:rFonts w:ascii="Times New Roman" w:hAnsi="Times New Roman" w:cs="Times New Roman"/>
+          <w:sz w:val="24"/>
+          <w:szCs w:val="24"/>
+        </w:rPr>
+        <w:t xml:space="preserve"> </w:t>
+      </w:r>
+      <w:r>
+        <w:rPr>
+          <w:rFonts w:ascii="Times New Roman" w:hAnsi="Times New Roman" w:cs="Times New Roman"/>
+          <w:sz w:val="24"/>
+          <w:szCs w:val="24"/>
+        </w:rPr>
+        <w:t>}</w:t>
+      </w:r>
+      <w:r>
+        <w:rPr>
+          <w:rFonts w:ascii="Times New Roman" w:hAnsi="Times New Roman" w:cs="Times New Roman"/>
+          <w:sz w:val="24"/>
+          <w:szCs w:val="24"/>
+        </w:rPr>
+        <w:t xml:space="preserve"> </w:t>
+      </w:r>
+      <w:r>
+        <w:rPr>
+          <w:rFonts w:ascii="Times New Roman" w:hAnsi="Times New Roman" w:cs="Times New Roman"/>
+          <w:sz w:val="24"/>
+          <w:szCs w:val="24"/>
+        </w:rPr>
+        <w:t>Next</w:t>
+      </w:r>
+      <w:r>
+        <w:rPr>
+          <w:rFonts w:ascii="Times New Roman" w:hAnsi="Times New Roman" w:cs="Times New Roman"/>
+          <w:sz w:val="24"/>
+          <w:szCs w:val="24"/>
+        </w:rPr>
+        <w:t>, the subsequent 16 attributes represent the power</w:t>
+      </w:r>
+      <w:r>
+        <w:rPr>
+          <w:rFonts w:ascii="Times New Roman" w:hAnsi="Times New Roman" w:cs="Times New Roman"/>
+          <w:sz w:val="24"/>
+          <w:szCs w:val="24"/>
+        </w:rPr>
+        <w:t xml:space="preserve"> </w:t>
+      </w:r>
+      <w:r>
+        <w:rPr>
+          <w:rFonts w:ascii="Times New Roman" w:hAnsi="Times New Roman" w:cs="Times New Roman"/>
+          <w:sz w:val="24"/>
+          <w:szCs w:val="24"/>
+        </w:rPr>
+        <w:t>absorbed</w:t>
+      </w:r>
+      <w:r>
+        <w:rPr>
+          <w:rFonts w:ascii="Times New Roman" w:hAnsi="Times New Roman" w:cs="Times New Roman"/>
+          <w:sz w:val="24"/>
+          <w:szCs w:val="24"/>
+        </w:rPr>
+        <w:t xml:space="preserve"> by </w:t>
+      </w:r>
+      <w:r>
+        <w:rPr>
+          <w:rFonts w:ascii="Times New Roman" w:hAnsi="Times New Roman" w:cs="Times New Roman"/>
+          <w:sz w:val="24"/>
+          <w:szCs w:val="24"/>
+        </w:rPr>
+        <w:t>these WECs</w:t>
+      </w:r>
+      <w:r>
+        <w:rPr>
+          <w:rFonts w:ascii="Times New Roman" w:hAnsi="Times New Roman" w:cs="Times New Roman"/>
+          <w:sz w:val="24"/>
+          <w:szCs w:val="24"/>
+        </w:rPr>
+        <w:t>.  T</w:t>
+      </w:r>
+      <w:r>
+        <w:rPr>
+          <w:rFonts w:ascii="Times New Roman" w:hAnsi="Times New Roman" w:cs="Times New Roman"/>
+          <w:sz w:val="24"/>
+          <w:szCs w:val="24"/>
+        </w:rPr>
+        <w:t xml:space="preserve">he final attribute </w:t>
+      </w:r>
+      <w:r>
+        <w:rPr>
+          <w:rFonts w:ascii="Times New Roman" w:hAnsi="Times New Roman" w:cs="Times New Roman"/>
+          <w:sz w:val="24"/>
+          <w:szCs w:val="24"/>
+        </w:rPr>
+        <w:t>summarizes</w:t>
+      </w:r>
+      <w:r>
+        <w:rPr>
+          <w:rFonts w:ascii="Times New Roman" w:hAnsi="Times New Roman" w:cs="Times New Roman"/>
+          <w:sz w:val="24"/>
+          <w:szCs w:val="24"/>
+        </w:rPr>
+        <w:t xml:space="preserve"> the </w:t>
+      </w:r>
+      <w:r>
+        <w:rPr>
+          <w:rFonts w:ascii="Times New Roman" w:hAnsi="Times New Roman" w:cs="Times New Roman"/>
+          <w:sz w:val="24"/>
+          <w:szCs w:val="24"/>
+        </w:rPr>
+        <w:t>total</w:t>
+      </w:r>
+      <w:r>
+        <w:rPr>
+          <w:rFonts w:ascii="Times New Roman" w:hAnsi="Times New Roman" w:cs="Times New Roman"/>
+          <w:sz w:val="24"/>
+          <w:szCs w:val="24"/>
+        </w:rPr>
+        <w:t xml:space="preserve"> power output generated by the entire array of converters within the wave farm. The positional data of the WECs are employed as essential inputs for the predictive modeling of total power output. This extensive dataset </w:t>
+      </w:r>
+      <w:r>
+        <w:rPr>
+          <w:rFonts w:ascii="Times New Roman" w:hAnsi="Times New Roman" w:cs="Times New Roman"/>
+          <w:sz w:val="24"/>
+          <w:szCs w:val="24"/>
+        </w:rPr>
+        <w:lastRenderedPageBreak/>
+        <w:t xml:space="preserve">encompasses a total of 72,000 rows, each corresponding to a distinct configuration of the wave </w:t>
+      </w:r>
+      <w:r>
+        <w:rPr>
+          <w:rFonts w:ascii="Times New Roman" w:hAnsi="Times New Roman" w:cs="Times New Roman"/>
+          <w:sz w:val="24"/>
+          <w:szCs w:val="24"/>
+        </w:rPr>
+        <w:t>farm</w:t>
+      </w:r>
+      <w:r>
+        <w:rPr>
+          <w:rFonts w:ascii="Times New Roman" w:hAnsi="Times New Roman" w:cs="Times New Roman"/>
+          <w:sz w:val="24"/>
+          <w:szCs w:val="24"/>
+        </w:rPr>
+        <w:t xml:space="preserve"> where</w:t>
+      </w:r>
+      <w:r>
+        <w:rPr>
+          <w:rFonts w:ascii="Times New Roman" w:hAnsi="Times New Roman" w:cs="Times New Roman"/>
+          <w:sz w:val="24"/>
+          <w:szCs w:val="24"/>
+        </w:rPr>
+        <w:t xml:space="preserve"> the positions of the 16</w:t>
+      </w:r>
+      <w:r>
+        <w:rPr>
+          <w:rFonts w:ascii="Times New Roman" w:hAnsi="Times New Roman" w:cs="Times New Roman"/>
+          <w:sz w:val="24"/>
+          <w:szCs w:val="24"/>
+        </w:rPr>
+        <w:t xml:space="preserve"> WECs </w:t>
+      </w:r>
+      <w:r>
+        <w:rPr>
+          <w:rFonts w:ascii="Times New Roman" w:hAnsi="Times New Roman" w:cs="Times New Roman"/>
+          <w:sz w:val="24"/>
+          <w:szCs w:val="24"/>
+        </w:rPr>
+        <w:t>are varied</w:t>
+      </w:r>
+      <w:r>
+        <w:rPr>
+          <w:rFonts w:ascii="Times New Roman" w:hAnsi="Times New Roman" w:cs="Times New Roman"/>
+          <w:sz w:val="24"/>
+          <w:szCs w:val="24"/>
+        </w:rPr>
+        <w:t>. T</w:t>
+      </w:r>
+      <w:r>
+        <w:rPr>
+          <w:rFonts w:ascii="Times New Roman" w:hAnsi="Times New Roman" w:cs="Times New Roman"/>
+          <w:sz w:val="24"/>
+          <w:szCs w:val="24"/>
+        </w:rPr>
+        <w:t>heir respective absorbed power levels are recorded for analysis and modeling.</w:t>
+      </w:r>
+    </w:p>
+    <w:p>
+      <w:pPr>
+        <w:rPr>
+          <w:rFonts w:ascii="Times New Roman" w:hAnsi="Times New Roman" w:cs="Times New Roman"/>
+          <w:sz w:val="24"/>
+          <w:szCs w:val="24"/>
+        </w:rPr>
+      </w:pPr>
+      <w:r>
+        <w:rPr>
+          <w:rFonts w:ascii="Times New Roman" w:hAnsi="Times New Roman" w:cs="Times New Roman"/>
+          <w:sz w:val="24"/>
+          <w:szCs w:val="24"/>
+        </w:rPr>
+        <w:t xml:space="preserve">[?] - </w:t>
+      </w:r>
+      <w:r>
+        <w:rPr>
+          <w:rFonts w:ascii="Times New Roman" w:hAnsi="Times New Roman" w:cs="Times New Roman"/>
+          <w:sz w:val="24"/>
+          <w:szCs w:val="24"/>
+        </w:rPr>
+        <w:t>https://arxiv.org/ftp/arxiv/papers/2011/2011.13130.pdf</w:t>
       </w:r>
     </w:p>
     <w:p>
@@ -1859,7 +2170,6 @@
           <w:sz w:val="24"/>
           <w:szCs w:val="24"/>
         </w:rPr>
-        <w:lastRenderedPageBreak/>
         <w:t>Model Selection</w:t>
       </w:r>
     </w:p>
@@ -1957,14 +2267,6 @@
           <w:szCs w:val="24"/>
         </w:rPr>
       </w:pPr>
-      <w:r>
-        <w:rPr>
-          <w:rFonts w:ascii="Times New Roman" w:hAnsi="Times New Roman" w:cs="Times New Roman"/>
-          <w:sz w:val="24"/>
-          <w:szCs w:val="24"/>
-        </w:rPr>
-        <w:br w:type="page"/>
-      </w:r>
     </w:p>
     <w:p>
       <w:pPr>
@@ -1989,7 +2291,6 @@
           <w:sz w:val="24"/>
           <w:szCs w:val="24"/>
         </w:rPr>
-        <w:lastRenderedPageBreak/>
         <w:t>Hyper-Parameter Tuning</w:t>
       </w:r>
     </w:p>
@@ -2279,31 +2580,88 @@
         </w:rPr>
         <w:t>[UC Irvine Machine Learning Repository]</w:t>
       </w:r>
-      <w:r>
-        <w:rPr>
-          <w:rFonts w:ascii="Times New Roman" w:hAnsi="Times New Roman" w:cs="Times New Roman"/>
-          <w:sz w:val="24"/>
-          <w:szCs w:val="24"/>
-        </w:rPr>
-        <w:t xml:space="preserve"> </w:t>
-      </w:r>
-      <w:r>
-        <w:rPr>
-          <w:rFonts w:ascii="Times New Roman" w:hAnsi="Times New Roman" w:cs="Times New Roman"/>
-          <w:sz w:val="24"/>
-          <w:szCs w:val="24"/>
-        </w:rPr>
-        <w:t>(https://archive.ics.uci.edu/ml/index.php)</w:t>
-      </w:r>
-    </w:p>
-    <w:p>
-      <w:pPr>
-        <w:rPr>
-          <w:rFonts w:ascii="Times New Roman" w:hAnsi="Times New Roman" w:cs="Times New Roman"/>
-          <w:sz w:val="24"/>
-          <w:szCs w:val="24"/>
-        </w:rPr>
-      </w:pPr>
+    </w:p>
+    <w:p>
+      <w:pPr>
+        <w:rPr>
+          <w:rFonts w:ascii="Times New Roman" w:hAnsi="Times New Roman" w:cs="Times New Roman"/>
+          <w:sz w:val="24"/>
+          <w:szCs w:val="24"/>
+        </w:rPr>
+      </w:pPr>
+      <w:proofErr w:type="spellStart"/>
+      <w:r>
+        <w:rPr>
+          <w:rFonts w:ascii="Times New Roman" w:hAnsi="Times New Roman" w:cs="Times New Roman"/>
+          <w:sz w:val="24"/>
+          <w:szCs w:val="24"/>
+        </w:rPr>
+        <w:t>Neshat,Mehdi</w:t>
+      </w:r>
+      <w:proofErr w:type="spellEnd"/>
+      <w:r>
+        <w:rPr>
+          <w:rFonts w:ascii="Times New Roman" w:hAnsi="Times New Roman" w:cs="Times New Roman"/>
+          <w:sz w:val="24"/>
+          <w:szCs w:val="24"/>
+        </w:rPr>
+        <w:t xml:space="preserve">, </w:t>
+      </w:r>
+      <w:proofErr w:type="spellStart"/>
+      <w:r>
+        <w:rPr>
+          <w:rFonts w:ascii="Times New Roman" w:hAnsi="Times New Roman" w:cs="Times New Roman"/>
+          <w:sz w:val="24"/>
+          <w:szCs w:val="24"/>
+        </w:rPr>
+        <w:t>Wagner,Markus</w:t>
+      </w:r>
+      <w:proofErr w:type="spellEnd"/>
+      <w:r>
+        <w:rPr>
+          <w:rFonts w:ascii="Times New Roman" w:hAnsi="Times New Roman" w:cs="Times New Roman"/>
+          <w:sz w:val="24"/>
+          <w:szCs w:val="24"/>
+        </w:rPr>
+        <w:t xml:space="preserve">, and </w:t>
+      </w:r>
+      <w:proofErr w:type="spellStart"/>
+      <w:r>
+        <w:rPr>
+          <w:rFonts w:ascii="Times New Roman" w:hAnsi="Times New Roman" w:cs="Times New Roman"/>
+          <w:sz w:val="24"/>
+          <w:szCs w:val="24"/>
+        </w:rPr>
+        <w:t>Alexander,Bradley</w:t>
+      </w:r>
+      <w:proofErr w:type="spellEnd"/>
+      <w:r>
+        <w:rPr>
+          <w:rFonts w:ascii="Times New Roman" w:hAnsi="Times New Roman" w:cs="Times New Roman"/>
+          <w:sz w:val="24"/>
+          <w:szCs w:val="24"/>
+        </w:rPr>
+        <w:t xml:space="preserve">. (2019). Wave Energy Converters. UCI Machine Learning Repository. </w:t>
+      </w:r>
+      <w:hyperlink r:id="rId13" w:history="1">
+        <w:r>
+          <w:rPr>
+            <w:rStyle w:val="Hyperlink"/>
+            <w:rFonts w:ascii="Times New Roman" w:hAnsi="Times New Roman" w:cs="Times New Roman"/>
+            <w:sz w:val="24"/>
+            <w:szCs w:val="24"/>
+          </w:rPr>
+          <w:t>https://doi.org/10.24432/C5831S</w:t>
+        </w:r>
+      </w:hyperlink>
+      <w:r>
+        <w:rPr>
+          <w:rFonts w:ascii="Times New Roman" w:hAnsi="Times New Roman" w:cs="Times New Roman"/>
+          <w:sz w:val="24"/>
+          <w:szCs w:val="24"/>
+        </w:rPr>
+        <w:t>.</w:t>
+      </w:r>
     </w:p>
     <w:sectPr>
       <w:pgSz w:w="12240" w:h="15840"/>
@@ -3218,7 +3576,7 @@
   <w:style w:type="paragraph" w:default="1" w:styleId="Normal">
     <w:name w:val="Normal"/>
     <w:qFormat/>
-    <w:rsid w:val="00252EA4"/>
+    <w:rsid w:val="00D1396E"/>
   </w:style>
   <w:style w:type="character" w:default="1" w:styleId="DefaultParagraphFont">
     <w:name w:val="Default Paragraph Font"/>

</xml_diff>